<commit_message>
Second commit, lots of work to do
</commit_message>
<xml_diff>
--- a/docassemble/AppealsMotionToReconsider/data/templates/Motion_to_Reconsider_Template.docx
+++ b/docassemble/AppealsMotionToReconsider/data/templates/Motion_to_Reconsider_Template.docx
@@ -373,7 +373,7 @@
           <w:caps/>
           <w:u w:val="double"/>
         </w:rPr>
-        <w:t xml:space="preserve"> </w:t>
+        <w:t xml:space="preserve"> MODIFicatio</w:t>
       </w:r>
       <w:r>
         <w:rPr>
@@ -381,46 +381,38 @@
           <w:caps/>
           <w:u w:val="double"/>
         </w:rPr>
-        <w:t>MODIFicatio</w:t>
-      </w:r>
-      <w:r>
+        <w:t>N</w:t>
+      </w:r>
+      <w:r>
+        <w:rPr>
+          <w:rFonts w:cs="Times New Roman (Body CS)"/>
+          <w:bCs/>
+        </w:rPr>
+        <w:t>{% endif %}</w:t>
+      </w:r>
+      <w:r>
+        <w:rPr>
+          <w:rFonts w:cs="Times New Roman (Body CS)"/>
+          <w:u w:val="double"/>
+        </w:rPr>
+        <w:t xml:space="preserve"> O</w:t>
+      </w:r>
+      <w:r>
+        <w:rPr>
+          <w:rFonts w:cs="Times New Roman (Body CS)"/>
+          <w:u w:val="double"/>
+        </w:rPr>
+        <w:t>F DECISION</w:t>
+      </w:r>
+    </w:p>
+    <w:p>
+      <w:pPr>
+        <w:jc w:val="center"/>
         <w:rPr>
           <w:rFonts w:cs="Times New Roman (Body CS)"/>
           <w:caps/>
           <w:u w:val="double"/>
         </w:rPr>
-        <w:t>N</w:t>
-      </w:r>
-      <w:r>
-        <w:rPr>
-          <w:rFonts w:cs="Times New Roman (Body CS)"/>
-          <w:bCs/>
-        </w:rPr>
-        <w:t>{% endif %}</w:t>
-      </w:r>
-      <w:r>
-        <w:rPr>
-          <w:rFonts w:cs="Times New Roman (Body CS)"/>
-          <w:u w:val="double"/>
-        </w:rPr>
-        <w:t xml:space="preserve"> O</w:t>
-      </w:r>
-      <w:r>
-        <w:rPr>
-          <w:rFonts w:cs="Times New Roman (Body CS)"/>
-          <w:u w:val="double"/>
-        </w:rPr>
-        <w:t>F DECISION</w:t>
-      </w:r>
-    </w:p>
-    <w:p>
-      <w:pPr>
-        <w:jc w:val="center"/>
-        <w:rPr>
-          <w:rFonts w:cs="Times New Roman (Body CS)"/>
-          <w:caps/>
-          <w:u w:val="double"/>
-        </w:rPr>
       </w:pPr>
       <w:r>
         <w:rPr>
@@ -510,21 +502,7 @@
           <w:rFonts w:cs="Times New Roman (Body CS)"/>
           <w:bCs/>
         </w:rPr>
-        <w:t>reconsider its decisio</w:t>
-      </w:r>
-      <w:r>
-        <w:rPr>
-          <w:rFonts w:cs="Times New Roman (Body CS)"/>
-          <w:bCs/>
-        </w:rPr>
-        <w:t>n.</w:t>
-      </w:r>
-      <w:r>
-        <w:rPr>
-          <w:rFonts w:cs="Times New Roman (Body CS)"/>
-          <w:bCs/>
-        </w:rPr>
-        <w:t>{% endif %}</w:t>
+        <w:t>reconsider its decision.{% endif %}</w:t>
       </w:r>
       <w:r>
         <w:rPr>
@@ -628,6 +606,338 @@
         <w:rPr>
           <w:rFonts w:cs="Times New Roman (Body CS)"/>
         </w:rPr>
+        <w:t>Points for reconsideration</w:t>
+      </w:r>
+    </w:p>
+    <w:p>
+      <w:pPr>
+        <w:rPr>
+          <w:rFonts w:cs="Times New Roman (Body CS)"/>
+        </w:rPr>
+      </w:pPr>
+      <w:r>
+        <w:rPr>
+          <w:rFonts w:cs="Times New Roman (Body CS)"/>
+        </w:rPr>
+        <w:t xml:space="preserve">{%p for point in </w:t>
+      </w:r>
+      <w:proofErr w:type="spellStart"/>
+      <w:r>
+        <w:rPr>
+          <w:rFonts w:cs="Times New Roman (Body CS)"/>
+        </w:rPr>
+        <w:t>points_for_</w:t>
+      </w:r>
+      <w:proofErr w:type="gramStart"/>
+      <w:r>
+        <w:rPr>
+          <w:rFonts w:cs="Times New Roman (Body CS)"/>
+        </w:rPr>
+        <w:t>motion.filter</w:t>
+      </w:r>
+      <w:proofErr w:type="spellEnd"/>
+      <w:proofErr w:type="gramEnd"/>
+      <w:r>
+        <w:rPr>
+          <w:rFonts w:cs="Times New Roman (Body CS)"/>
+        </w:rPr>
+        <w:t xml:space="preserve">(kind=”reconsider”) %} </w:t>
+      </w:r>
+    </w:p>
+    <w:p>
+      <w:pPr>
+        <w:rPr>
+          <w:rFonts w:cs="Times New Roman (Body CS)"/>
+        </w:rPr>
+      </w:pPr>
+      <w:proofErr w:type="gramStart"/>
+      <w:r>
+        <w:rPr>
+          <w:rFonts w:cs="Times New Roman (Body CS)"/>
+        </w:rPr>
+        <w:t xml:space="preserve">{{ </w:t>
+      </w:r>
+      <w:proofErr w:type="spellStart"/>
+      <w:r>
+        <w:rPr>
+          <w:rFonts w:cs="Times New Roman (Body CS)"/>
+        </w:rPr>
+        <w:t>point</w:t>
+      </w:r>
+      <w:proofErr w:type="gramEnd"/>
+      <w:r>
+        <w:rPr>
+          <w:rFonts w:cs="Times New Roman (Body CS)"/>
+        </w:rPr>
+        <w:t>.title</w:t>
+      </w:r>
+      <w:proofErr w:type="spellEnd"/>
+      <w:r>
+        <w:rPr>
+          <w:rFonts w:cs="Times New Roman (Body CS)"/>
+        </w:rPr>
+        <w:t xml:space="preserve"> }}</w:t>
+      </w:r>
+    </w:p>
+    <w:p>
+      <w:pPr>
+        <w:rPr>
+          <w:rFonts w:cs="Times New Roman (Body CS)"/>
+        </w:rPr>
+      </w:pPr>
+      <w:proofErr w:type="gramStart"/>
+      <w:r>
+        <w:rPr>
+          <w:rFonts w:cs="Times New Roman (Body CS)"/>
+        </w:rPr>
+        <w:t xml:space="preserve">{{ </w:t>
+      </w:r>
+      <w:proofErr w:type="spellStart"/>
+      <w:r>
+        <w:rPr>
+          <w:rFonts w:cs="Times New Roman (Body CS)"/>
+        </w:rPr>
+        <w:t>point</w:t>
+      </w:r>
+      <w:proofErr w:type="gramEnd"/>
+      <w:r>
+        <w:rPr>
+          <w:rFonts w:cs="Times New Roman (Body CS)"/>
+        </w:rPr>
+        <w:t>.explanation</w:t>
+      </w:r>
+      <w:proofErr w:type="spellEnd"/>
+      <w:r>
+        <w:rPr>
+          <w:rFonts w:cs="Times New Roman (Body CS)"/>
+        </w:rPr>
+        <w:t xml:space="preserve"> }}</w:t>
+      </w:r>
+    </w:p>
+    <w:p>
+      <w:pPr>
+        <w:rPr>
+          <w:rFonts w:cs="Times New Roman (Body CS)"/>
+        </w:rPr>
+      </w:pPr>
+      <w:r>
+        <w:rPr>
+          <w:rFonts w:cs="Times New Roman (Body CS)"/>
+        </w:rPr>
+        <w:t xml:space="preserve">{%p </w:t>
+      </w:r>
+      <w:proofErr w:type="spellStart"/>
+      <w:r>
+        <w:rPr>
+          <w:rFonts w:cs="Times New Roman (Body CS)"/>
+        </w:rPr>
+        <w:t>endfor</w:t>
+      </w:r>
+      <w:proofErr w:type="spellEnd"/>
+      <w:r>
+        <w:rPr>
+          <w:rFonts w:cs="Times New Roman (Body CS)"/>
+        </w:rPr>
+        <w:t xml:space="preserve"> %}</w:t>
+      </w:r>
+    </w:p>
+    <w:p>
+      <w:pPr>
+        <w:rPr>
+          <w:rFonts w:cs="Times New Roman (Body CS)"/>
+          <w:sz w:val="28"/>
+          <w:szCs w:val="28"/>
+        </w:rPr>
+      </w:pPr>
+    </w:p>
+    <w:p>
+      <w:pPr>
+        <w:rPr>
+          <w:rFonts w:cs="Times New Roman (Body CS)"/>
+        </w:rPr>
+      </w:pPr>
+      <w:r>
+        <w:rPr>
+          <w:rFonts w:cs="Times New Roman (Body CS)"/>
+        </w:rPr>
+        <w:t>Points for modification</w:t>
+      </w:r>
+    </w:p>
+    <w:p>
+      <w:pPr>
+        <w:rPr>
+          <w:rFonts w:cs="Times New Roman (Body CS)"/>
+        </w:rPr>
+      </w:pPr>
+      <w:r>
+        <w:rPr>
+          <w:rFonts w:cs="Times New Roman (Body CS)"/>
+        </w:rPr>
+        <w:t xml:space="preserve">{%p for point in </w:t>
+      </w:r>
+      <w:proofErr w:type="spellStart"/>
+      <w:r>
+        <w:rPr>
+          <w:rFonts w:cs="Times New Roman (Body CS)"/>
+        </w:rPr>
+        <w:t>points_for_</w:t>
+      </w:r>
+      <w:proofErr w:type="gramStart"/>
+      <w:r>
+        <w:rPr>
+          <w:rFonts w:cs="Times New Roman (Body CS)"/>
+        </w:rPr>
+        <w:t>motion.filter</w:t>
+      </w:r>
+      <w:proofErr w:type="spellEnd"/>
+      <w:proofErr w:type="gramEnd"/>
+      <w:r>
+        <w:rPr>
+          <w:rFonts w:cs="Times New Roman (Body CS)"/>
+        </w:rPr>
+        <w:t>(</w:t>
+      </w:r>
+      <w:r>
+        <w:rPr>
+          <w:rFonts w:cs="Times New Roman (Body CS)"/>
+        </w:rPr>
+        <w:t>kind</w:t>
+      </w:r>
+      <w:r>
+        <w:rPr>
+          <w:rFonts w:cs="Times New Roman (Body CS)"/>
+        </w:rPr>
+        <w:t>=”</w:t>
+      </w:r>
+      <w:r>
+        <w:rPr>
+          <w:rFonts w:cs="Times New Roman (Body CS)"/>
+        </w:rPr>
+        <w:t>modify</w:t>
+      </w:r>
+      <w:r>
+        <w:rPr>
+          <w:rFonts w:cs="Times New Roman (Body CS)"/>
+        </w:rPr>
+        <w:t xml:space="preserve">”) %} </w:t>
+      </w:r>
+    </w:p>
+    <w:p>
+      <w:pPr>
+        <w:rPr>
+          <w:rFonts w:cs="Times New Roman (Body CS)"/>
+        </w:rPr>
+      </w:pPr>
+      <w:proofErr w:type="gramStart"/>
+      <w:r>
+        <w:rPr>
+          <w:rFonts w:cs="Times New Roman (Body CS)"/>
+        </w:rPr>
+        <w:t xml:space="preserve">{{ </w:t>
+      </w:r>
+      <w:proofErr w:type="spellStart"/>
+      <w:r>
+        <w:rPr>
+          <w:rFonts w:cs="Times New Roman (Body CS)"/>
+        </w:rPr>
+        <w:t>point</w:t>
+      </w:r>
+      <w:proofErr w:type="gramEnd"/>
+      <w:r>
+        <w:rPr>
+          <w:rFonts w:cs="Times New Roman (Body CS)"/>
+        </w:rPr>
+        <w:t>.title</w:t>
+      </w:r>
+      <w:proofErr w:type="spellEnd"/>
+      <w:r>
+        <w:rPr>
+          <w:rFonts w:cs="Times New Roman (Body CS)"/>
+        </w:rPr>
+        <w:t xml:space="preserve"> }}</w:t>
+      </w:r>
+    </w:p>
+    <w:p>
+      <w:pPr>
+        <w:rPr>
+          <w:rFonts w:cs="Times New Roman (Body CS)"/>
+        </w:rPr>
+      </w:pPr>
+      <w:proofErr w:type="gramStart"/>
+      <w:r>
+        <w:rPr>
+          <w:rFonts w:cs="Times New Roman (Body CS)"/>
+        </w:rPr>
+        <w:t xml:space="preserve">{{ </w:t>
+      </w:r>
+      <w:proofErr w:type="spellStart"/>
+      <w:r>
+        <w:rPr>
+          <w:rFonts w:cs="Times New Roman (Body CS)"/>
+        </w:rPr>
+        <w:t>point</w:t>
+      </w:r>
+      <w:proofErr w:type="gramEnd"/>
+      <w:r>
+        <w:rPr>
+          <w:rFonts w:cs="Times New Roman (Body CS)"/>
+        </w:rPr>
+        <w:t>.explanation</w:t>
+      </w:r>
+      <w:proofErr w:type="spellEnd"/>
+      <w:r>
+        <w:rPr>
+          <w:rFonts w:cs="Times New Roman (Body CS)"/>
+        </w:rPr>
+        <w:t xml:space="preserve"> }}</w:t>
+      </w:r>
+    </w:p>
+    <w:p>
+      <w:pPr>
+        <w:rPr>
+          <w:rFonts w:cs="Times New Roman (Body CS)"/>
+          <w:sz w:val="28"/>
+          <w:szCs w:val="28"/>
+        </w:rPr>
+      </w:pPr>
+      <w:r>
+        <w:rPr>
+          <w:rFonts w:cs="Times New Roman (Body CS)"/>
+        </w:rPr>
+        <w:t xml:space="preserve">{%p </w:t>
+      </w:r>
+      <w:proofErr w:type="spellStart"/>
+      <w:r>
+        <w:rPr>
+          <w:rFonts w:cs="Times New Roman (Body CS)"/>
+        </w:rPr>
+        <w:t>endfor</w:t>
+      </w:r>
+      <w:proofErr w:type="spellEnd"/>
+      <w:r>
+        <w:rPr>
+          <w:rFonts w:cs="Times New Roman (Body CS)"/>
+        </w:rPr>
+        <w:t xml:space="preserve"> %}</w:t>
+      </w:r>
+    </w:p>
+    <w:p>
+      <w:pPr>
+        <w:rPr>
+          <w:rFonts w:cs="Times New Roman (Body CS)"/>
+        </w:rPr>
+      </w:pPr>
+    </w:p>
+    <w:p>
+      <w:pPr>
+        <w:rPr>
+          <w:rFonts w:cs="Times New Roman (Body CS)"/>
+        </w:rPr>
+      </w:pPr>
+      <w:r>
+        <w:rPr>
+          <w:rFonts w:cs="Times New Roman (Body CS)"/>
+        </w:rPr>
         <w:t xml:space="preserve">(2) </w:t>
       </w:r>
       <w:r>
@@ -655,14 +965,30 @@
           <w:rFonts w:cs="Times New Roman (Body CS)"/>
           <w:bCs/>
         </w:rPr>
-        <w:t>reconsider’ %}</w:t>
+        <w:t xml:space="preserve">reconsider’ </w:t>
+      </w:r>
+      <w:proofErr w:type="gramStart"/>
+      <w:r>
+        <w:rPr>
+          <w:rFonts w:cs="Times New Roman (Body CS)"/>
+          <w:bCs/>
+        </w:rPr>
+        <w:t>%}</w:t>
       </w:r>
       <w:r>
         <w:rPr>
           <w:rFonts w:cs="Times New Roman (Body CS)"/>
           <w:u w:val="single"/>
         </w:rPr>
-        <w:t xml:space="preserve">REQUEST FOR </w:t>
+        <w:t>REQUEST</w:t>
+      </w:r>
+      <w:proofErr w:type="gramEnd"/>
+      <w:r>
+        <w:rPr>
+          <w:rFonts w:cs="Times New Roman (Body CS)"/>
+          <w:u w:val="single"/>
+        </w:rPr>
+        <w:t xml:space="preserve"> FOR </w:t>
       </w:r>
       <w:r>
         <w:rPr>
@@ -909,7 +1235,14 @@
         <w:rPr>
           <w:rFonts w:cs="Times New Roman (Body CS)"/>
         </w:rPr>
-        <w:t xml:space="preserve"> == ‘</w:t>
+        <w:t xml:space="preserve"> == </w:t>
+      </w:r>
+      <w:r>
+        <w:rPr>
+          <w:rFonts w:cs="Times New Roman (Body CS)"/>
+        </w:rPr>
+        <w:lastRenderedPageBreak/>
+        <w:t>‘</w:t>
       </w:r>
       <w:proofErr w:type="spellStart"/>
       <w:r>
@@ -1225,14 +1558,7 @@
           <w:rFonts w:cs="Times New Roman (Body CS)"/>
           <w:bCs/>
         </w:rPr>
-        <w:t>explanation</w:t>
-      </w:r>
-      <w:r>
-        <w:rPr>
-          <w:rFonts w:cs="Times New Roman (Body CS)"/>
-          <w:bCs/>
-        </w:rPr>
-        <w:t xml:space="preserve"> }}</w:t>
+        <w:t>explanation }}</w:t>
       </w:r>
     </w:p>
     <w:p/>

</xml_diff>

<commit_message>
Changes to template and internal questions, more robust but needs improvement
</commit_message>
<xml_diff>
--- a/docassemble/AppealsMotionToReconsider/data/templates/Motion_to_Reconsider_Template.docx
+++ b/docassemble/AppealsMotionToReconsider/data/templates/Motion_to_Reconsider_Template.docx
@@ -33,14 +33,14 @@
         </w:rPr>
         <w:t xml:space="preserve">{{ </w:t>
       </w:r>
-      <w:proofErr w:type="spellStart"/>
-      <w:r>
-        <w:rPr>
-          <w:bCs/>
+      <w:r>
+        <w:rPr>
+          <w:rFonts w:cs="Times New Roman (Body CS)"/>
+          <w:bCs/>
+          <w:caps/>
         </w:rPr>
         <w:t>trial_court</w:t>
       </w:r>
-      <w:proofErr w:type="spellEnd"/>
       <w:r>
         <w:rPr>
           <w:bCs/>
@@ -109,10 +109,14 @@
         <w:t xml:space="preserve"> </w:t>
       </w:r>
       <w:r>
-        <w:t>plaintiff</w:t>
-      </w:r>
-      <w:r>
-        <w:t xml:space="preserve">s </w:t>
+        <w:rPr>
+          <w:rFonts w:cs="Times New Roman (Body CS)"/>
+          <w:caps/>
+        </w:rPr>
+        <w:t>plaintiffs</w:t>
+      </w:r>
+      <w:r>
+        <w:t xml:space="preserve"> </w:t>
       </w:r>
       <w:r>
         <w:t>}}</w:t>
@@ -158,10 +162,14 @@
         <w:t xml:space="preserve"> </w:t>
       </w:r>
       <w:r>
-        <w:t>defendant</w:t>
-      </w:r>
-      <w:r>
-        <w:t xml:space="preserve">s </w:t>
+        <w:rPr>
+          <w:rFonts w:cs="Times New Roman (Body CS)"/>
+          <w:caps/>
+        </w:rPr>
+        <w:t>defendants</w:t>
+      </w:r>
+      <w:r>
+        <w:t xml:space="preserve"> </w:t>
       </w:r>
       <w:r>
         <w:t>}}</w:t>
@@ -197,7 +205,7 @@
         <w:jc w:val="center"/>
         <w:rPr>
           <w:rFonts w:cs="Times New Roman (Body CS)"/>
-          <w:u w:val="double"/>
+          <w:bCs/>
         </w:rPr>
       </w:pPr>
       <w:r>
@@ -220,28 +228,80 @@
         <w:rPr>
           <w:rFonts w:cs="Times New Roman (Body CS)"/>
         </w:rPr>
-        <w:t xml:space="preserve">{% if </w:t>
+        <w:t xml:space="preserve">{% </w:t>
+      </w:r>
+      <w:r>
+        <w:rPr>
+          <w:rFonts w:cs="Times New Roman (Body CS)"/>
+        </w:rPr>
+        <w:t xml:space="preserve">if </w:t>
       </w:r>
       <w:proofErr w:type="spellStart"/>
       <w:r>
         <w:rPr>
           <w:rFonts w:cs="Times New Roman (Body CS)"/>
         </w:rPr>
-        <w:t>motion_for</w:t>
+        <w:t>points_for_motion.filter</w:t>
       </w:r>
       <w:proofErr w:type="spellEnd"/>
       <w:r>
         <w:rPr>
           <w:rFonts w:cs="Times New Roman (Body CS)"/>
         </w:rPr>
-        <w:t xml:space="preserve"> == ‘</w:t>
-      </w:r>
-      <w:r>
-        <w:rPr>
-          <w:rFonts w:cs="Times New Roman (Body CS)"/>
-          <w:bCs/>
-        </w:rPr>
-        <w:t>reconsider’ %}</w:t>
+        <w:t>(kind=“</w:t>
+      </w:r>
+      <w:r>
+        <w:rPr>
+          <w:rFonts w:cs="Times New Roman (Body CS)"/>
+        </w:rPr>
+        <w:t>reconsider</w:t>
+      </w:r>
+      <w:r>
+        <w:rPr>
+          <w:rFonts w:cs="Times New Roman (Body CS)"/>
+        </w:rPr>
+        <w:t xml:space="preserve">”) </w:t>
+      </w:r>
+      <w:r>
+        <w:rPr>
+          <w:rFonts w:cs="Times New Roman (Body CS)"/>
+        </w:rPr>
+        <w:t xml:space="preserve">and not </w:t>
+      </w:r>
+      <w:proofErr w:type="spellStart"/>
+      <w:r>
+        <w:rPr>
+          <w:rFonts w:cs="Times New Roman (Body CS)"/>
+        </w:rPr>
+        <w:t>points_for_motion.filter</w:t>
+      </w:r>
+      <w:proofErr w:type="spellEnd"/>
+      <w:r>
+        <w:rPr>
+          <w:rFonts w:cs="Times New Roman (Body CS)"/>
+        </w:rPr>
+        <w:t>(kind=“</w:t>
+      </w:r>
+      <w:r>
+        <w:rPr>
+          <w:rFonts w:cs="Times New Roman (Body CS)"/>
+          <w:bCs/>
+        </w:rPr>
+        <w:t>modify”)</w:t>
+      </w:r>
+      <w:r>
+        <w:rPr>
+          <w:rFonts w:cs="Times New Roman (Body CS)"/>
+          <w:bCs/>
+        </w:rPr>
+        <w:t xml:space="preserve"> </w:t>
+      </w:r>
+      <w:r>
+        <w:rPr>
+          <w:rFonts w:cs="Times New Roman (Body CS)"/>
+          <w:bCs/>
+        </w:rPr>
+        <w:t>%}</w:t>
       </w:r>
       <w:r>
         <w:rPr>
@@ -269,21 +329,69 @@
         <w:rPr>
           <w:rFonts w:cs="Times New Roman (Body CS)"/>
         </w:rPr>
-        <w:t>motion_for</w:t>
+        <w:t>points_for_motion.filter</w:t>
       </w:r>
       <w:proofErr w:type="spellEnd"/>
       <w:r>
         <w:rPr>
           <w:rFonts w:cs="Times New Roman (Body CS)"/>
         </w:rPr>
-        <w:t xml:space="preserve"> == ‘</w:t>
-      </w:r>
-      <w:r>
-        <w:rPr>
-          <w:rFonts w:cs="Times New Roman (Body CS)"/>
-          <w:bCs/>
-        </w:rPr>
-        <w:t>modify’ %}</w:t>
+        <w:t>(kind=“</w:t>
+      </w:r>
+      <w:r>
+        <w:rPr>
+          <w:rFonts w:cs="Times New Roman (Body CS)"/>
+          <w:bCs/>
+        </w:rPr>
+        <w:t>modify</w:t>
+      </w:r>
+      <w:r>
+        <w:rPr>
+          <w:rFonts w:cs="Times New Roman (Body CS)"/>
+          <w:bCs/>
+        </w:rPr>
+        <w:t>”)</w:t>
+      </w:r>
+      <w:r>
+        <w:rPr>
+          <w:rFonts w:cs="Times New Roman (Body CS)"/>
+          <w:bCs/>
+        </w:rPr>
+        <w:t xml:space="preserve"> </w:t>
+      </w:r>
+      <w:r>
+        <w:rPr>
+          <w:rFonts w:cs="Times New Roman (Body CS)"/>
+          <w:bCs/>
+        </w:rPr>
+        <w:t xml:space="preserve">and not </w:t>
+      </w:r>
+      <w:proofErr w:type="spellStart"/>
+      <w:r>
+        <w:rPr>
+          <w:rFonts w:cs="Times New Roman (Body CS)"/>
+        </w:rPr>
+        <w:t>points_for_motion.filter</w:t>
+      </w:r>
+      <w:proofErr w:type="spellEnd"/>
+      <w:r>
+        <w:rPr>
+          <w:rFonts w:cs="Times New Roman (Body CS)"/>
+        </w:rPr>
+        <w:t>(kind=“reconsider”)</w:t>
+      </w:r>
+      <w:r>
+        <w:rPr>
+          <w:rFonts w:cs="Times New Roman (Body CS)"/>
+        </w:rPr>
+        <w:t xml:space="preserve"> </w:t>
+      </w:r>
+      <w:r>
+        <w:rPr>
+          <w:rFonts w:cs="Times New Roman (Body CS)"/>
+          <w:bCs/>
+        </w:rPr>
+        <w:t>%}</w:t>
       </w:r>
       <w:r>
         <w:rPr>
@@ -298,6 +406,71 @@
           <w:rFonts w:cs="Times New Roman (Body CS)"/>
           <w:bCs/>
         </w:rPr>
+        <w:t>{% endif %}</w:t>
+      </w:r>
+      <w:r>
+        <w:rPr>
+          <w:rFonts w:cs="Times New Roman (Body CS)"/>
+        </w:rPr>
+        <w:t xml:space="preserve">{% if </w:t>
+      </w:r>
+      <w:proofErr w:type="spellStart"/>
+      <w:r>
+        <w:rPr>
+          <w:rFonts w:cs="Times New Roman (Body CS)"/>
+        </w:rPr>
+        <w:t>points_for_motion.filter</w:t>
+      </w:r>
+      <w:proofErr w:type="spellEnd"/>
+      <w:r>
+        <w:rPr>
+          <w:rFonts w:cs="Times New Roman (Body CS)"/>
+        </w:rPr>
+        <w:t>(kind=“reconsider</w:t>
+      </w:r>
+      <w:r>
+        <w:rPr>
+          <w:rFonts w:cs="Times New Roman (Body CS)"/>
+        </w:rPr>
+        <w:t>”</w:t>
+      </w:r>
+      <w:r>
+        <w:rPr>
+          <w:rFonts w:cs="Times New Roman (Body CS)"/>
+        </w:rPr>
+        <w:t>)</w:t>
+      </w:r>
+      <w:r>
+        <w:rPr>
+          <w:rFonts w:cs="Times New Roman (Body CS)"/>
+        </w:rPr>
+        <w:t xml:space="preserve"> and </w:t>
+      </w:r>
+      <w:proofErr w:type="spellStart"/>
+      <w:r>
+        <w:rPr>
+          <w:rFonts w:cs="Times New Roman (Body CS)"/>
+        </w:rPr>
+        <w:t>points_for_motion.filter</w:t>
+      </w:r>
+      <w:proofErr w:type="spellEnd"/>
+      <w:r>
+        <w:rPr>
+          <w:rFonts w:cs="Times New Roman (Body CS)"/>
+        </w:rPr>
+        <w:t>(kind=“</w:t>
+      </w:r>
+      <w:r>
+        <w:rPr>
+          <w:rFonts w:cs="Times New Roman (Body CS)"/>
+          <w:bCs/>
+        </w:rPr>
+        <w:t>modify”)</w:t>
+      </w:r>
+      <w:r>
+        <w:rPr>
+          <w:rFonts w:cs="Times New Roman (Body CS)"/>
+        </w:rPr>
         <w:t xml:space="preserve"> </w:t>
       </w:r>
       <w:r>
@@ -305,43 +478,7 @@
           <w:rFonts w:cs="Times New Roman (Body CS)"/>
           <w:bCs/>
         </w:rPr>
-        <w:t>{% endif %}</w:t>
-      </w:r>
-      <w:r>
-        <w:rPr>
-          <w:rFonts w:cs="Times New Roman (Body CS)"/>
-        </w:rPr>
-        <w:t xml:space="preserve">{% if </w:t>
-      </w:r>
-      <w:proofErr w:type="spellStart"/>
-      <w:r>
-        <w:rPr>
-          <w:rFonts w:cs="Times New Roman (Body CS)"/>
-        </w:rPr>
-        <w:t>motion_for</w:t>
-      </w:r>
-      <w:proofErr w:type="spellEnd"/>
-      <w:r>
-        <w:rPr>
-          <w:rFonts w:cs="Times New Roman (Body CS)"/>
-        </w:rPr>
-        <w:t xml:space="preserve"> == ‘</w:t>
-      </w:r>
-      <w:proofErr w:type="spellStart"/>
-      <w:r>
-        <w:rPr>
-          <w:rFonts w:cs="Times New Roman (Body CS)"/>
-          <w:bCs/>
-        </w:rPr>
-        <w:t>reconsider_and_modify</w:t>
-      </w:r>
-      <w:proofErr w:type="spellEnd"/>
-      <w:r>
-        <w:rPr>
-          <w:rFonts w:cs="Times New Roman (Body CS)"/>
-          <w:bCs/>
-        </w:rPr>
-        <w:t>’ %}</w:t>
+        <w:t>%}</w:t>
       </w:r>
       <w:r>
         <w:rPr>
@@ -441,15 +578,20 @@
     </w:p>
     <w:p>
       <w:pPr>
-        <w:rPr>
-          <w:rFonts w:cs="Times New Roman (Body CS)"/>
-        </w:rPr>
-      </w:pPr>
-      <w:r>
-        <w:rPr>
-          <w:rFonts w:cs="Times New Roman (Body CS)"/>
-        </w:rPr>
-        <w:t xml:space="preserve">(1) I am requesting </w:t>
+        <w:pStyle w:val="ListParagraph"/>
+        <w:numPr>
+          <w:ilvl w:val="0"/>
+          <w:numId w:val="6"/>
+        </w:numPr>
+        <w:rPr>
+          <w:rFonts w:cs="Times New Roman (Body CS)"/>
+        </w:rPr>
+      </w:pPr>
+      <w:r>
+        <w:rPr>
+          <w:rFonts w:cs="Times New Roman (Body CS)"/>
+        </w:rPr>
+        <w:t xml:space="preserve">I am requesting </w:t>
       </w:r>
       <w:r>
         <w:rPr>
@@ -474,21 +616,41 @@
         <w:rPr>
           <w:rFonts w:cs="Times New Roman (Body CS)"/>
         </w:rPr>
-        <w:t>motion_for</w:t>
+        <w:t>points_for_motion.filter</w:t>
       </w:r>
       <w:proofErr w:type="spellEnd"/>
       <w:r>
         <w:rPr>
           <w:rFonts w:cs="Times New Roman (Body CS)"/>
         </w:rPr>
-        <w:t xml:space="preserve"> == ‘</w:t>
-      </w:r>
-      <w:r>
-        <w:rPr>
-          <w:rFonts w:cs="Times New Roman (Body CS)"/>
-          <w:bCs/>
-        </w:rPr>
-        <w:t>reconsider’ %}</w:t>
+        <w:t xml:space="preserve">(kind=“reconsider”) </w:t>
+      </w:r>
+      <w:r>
+        <w:rPr>
+          <w:rFonts w:cs="Times New Roman (Body CS)"/>
+        </w:rPr>
+        <w:t xml:space="preserve">and not </w:t>
+      </w:r>
+      <w:proofErr w:type="spellStart"/>
+      <w:r>
+        <w:rPr>
+          <w:rFonts w:cs="Times New Roman (Body CS)"/>
+        </w:rPr>
+        <w:t>points_for_motion.filter</w:t>
+      </w:r>
+      <w:proofErr w:type="spellEnd"/>
+      <w:r>
+        <w:rPr>
+          <w:rFonts w:cs="Times New Roman (Body CS)"/>
+        </w:rPr>
+        <w:t>(kind=“</w:t>
+      </w:r>
+      <w:r>
+        <w:rPr>
+          <w:rFonts w:cs="Times New Roman (Body CS)"/>
+          <w:bCs/>
+        </w:rPr>
+        <w:t>modify”)</w:t>
       </w:r>
       <w:r>
         <w:rPr>
@@ -502,6 +664,13 @@
           <w:rFonts w:cs="Times New Roman (Body CS)"/>
           <w:bCs/>
         </w:rPr>
+        <w:t>%}</w:t>
+      </w:r>
+      <w:r>
+        <w:rPr>
+          <w:rFonts w:cs="Times New Roman (Body CS)"/>
+          <w:bCs/>
+        </w:rPr>
         <w:t>reconsider its decision.{% endif %}</w:t>
       </w:r>
       <w:r>
@@ -515,21 +684,69 @@
         <w:rPr>
           <w:rFonts w:cs="Times New Roman (Body CS)"/>
         </w:rPr>
-        <w:t>motion_for</w:t>
+        <w:t>points_for_motion.filter</w:t>
       </w:r>
       <w:proofErr w:type="spellEnd"/>
       <w:r>
         <w:rPr>
           <w:rFonts w:cs="Times New Roman (Body CS)"/>
         </w:rPr>
-        <w:t xml:space="preserve"> == ‘</w:t>
-      </w:r>
-      <w:r>
-        <w:rPr>
-          <w:rFonts w:cs="Times New Roman (Body CS)"/>
-          <w:bCs/>
-        </w:rPr>
-        <w:t>modify’ %}modify its decision.{% endif %}</w:t>
+        <w:t>(kind=“</w:t>
+      </w:r>
+      <w:r>
+        <w:rPr>
+          <w:rFonts w:cs="Times New Roman (Body CS)"/>
+          <w:bCs/>
+        </w:rPr>
+        <w:t xml:space="preserve">modify”) </w:t>
+      </w:r>
+      <w:r>
+        <w:rPr>
+          <w:rFonts w:cs="Times New Roman (Body CS)"/>
+          <w:bCs/>
+        </w:rPr>
+        <w:t xml:space="preserve">and not </w:t>
+      </w:r>
+      <w:proofErr w:type="spellStart"/>
+      <w:r>
+        <w:rPr>
+          <w:rFonts w:cs="Times New Roman (Body CS)"/>
+        </w:rPr>
+        <w:t>points_for_motion.filter</w:t>
+      </w:r>
+      <w:proofErr w:type="spellEnd"/>
+      <w:r>
+        <w:rPr>
+          <w:rFonts w:cs="Times New Roman (Body CS)"/>
+        </w:rPr>
+        <w:t>(kind=“reconsider”)</w:t>
+      </w:r>
+      <w:r>
+        <w:rPr>
+          <w:rFonts w:cs="Times New Roman (Body CS)"/>
+        </w:rPr>
+        <w:t xml:space="preserve"> </w:t>
+      </w:r>
+      <w:r>
+        <w:rPr>
+          <w:rFonts w:cs="Times New Roman (Body CS)"/>
+          <w:bCs/>
+        </w:rPr>
+        <w:t>%}</w:t>
+      </w:r>
+      <w:r>
+        <w:rPr>
+          <w:rFonts w:cs="Times New Roman (Body CS)"/>
+          <w:bCs/>
+        </w:rPr>
+        <w:t>modify its decision.{% endif %</w:t>
+      </w:r>
+      <w:r>
+        <w:rPr>
+          <w:rFonts w:cs="Times New Roman (Body CS)"/>
+          <w:bCs/>
+        </w:rPr>
+        <w:t>}</w:t>
       </w:r>
       <w:r>
         <w:rPr>
@@ -542,432 +759,141 @@
         <w:rPr>
           <w:rFonts w:cs="Times New Roman (Body CS)"/>
         </w:rPr>
-        <w:t>motion_for</w:t>
+        <w:t>points_for_motion.filter</w:t>
       </w:r>
       <w:proofErr w:type="spellEnd"/>
       <w:r>
         <w:rPr>
           <w:rFonts w:cs="Times New Roman (Body CS)"/>
         </w:rPr>
-        <w:t xml:space="preserve"> == ‘</w:t>
+        <w:t xml:space="preserve">(kind=“reconsider”) and </w:t>
       </w:r>
       <w:proofErr w:type="spellStart"/>
       <w:r>
         <w:rPr>
           <w:rFonts w:cs="Times New Roman (Body CS)"/>
-          <w:bCs/>
-        </w:rPr>
-        <w:t>reconsider_and_modify</w:t>
+        </w:rPr>
+        <w:t>points_for_motion.filter</w:t>
       </w:r>
       <w:proofErr w:type="spellEnd"/>
       <w:r>
         <w:rPr>
           <w:rFonts w:cs="Times New Roman (Body CS)"/>
-          <w:bCs/>
-        </w:rPr>
-        <w:t>’ %}reconsider and modify its decision.{% endif %}</w:t>
-      </w:r>
-    </w:p>
-    <w:p>
-      <w:pPr>
-        <w:rPr>
-          <w:rFonts w:cs="Times New Roman (Body CS)"/>
-        </w:rPr>
-      </w:pPr>
-    </w:p>
-    <w:p>
-      <w:pPr>
-        <w:rPr>
-          <w:rFonts w:cs="Times New Roman (Body CS)"/>
-        </w:rPr>
-      </w:pPr>
-      <w:r>
-        <w:rPr>
-          <w:rFonts w:cs="Times New Roman (Body CS)"/>
-          <w:highlight w:val="yellow"/>
-        </w:rPr>
-        <w:t>Add code here to loop these questions</w:t>
-      </w:r>
-    </w:p>
-    <w:p>
-      <w:pPr>
-        <w:rPr>
-          <w:rFonts w:cs="Times New Roman (Body CS)"/>
-        </w:rPr>
-      </w:pPr>
-    </w:p>
-    <w:p>
-      <w:pPr>
-        <w:rPr>
-          <w:rFonts w:cs="Times New Roman (Body CS)"/>
-        </w:rPr>
-      </w:pPr>
-      <w:r>
-        <w:rPr>
-          <w:rFonts w:cs="Times New Roman (Body CS)"/>
-        </w:rPr>
-        <w:t>Points for reconsideration</w:t>
-      </w:r>
-    </w:p>
-    <w:p>
-      <w:pPr>
-        <w:rPr>
-          <w:rFonts w:cs="Times New Roman (Body CS)"/>
-        </w:rPr>
-      </w:pPr>
-      <w:r>
-        <w:rPr>
-          <w:rFonts w:cs="Times New Roman (Body CS)"/>
-        </w:rPr>
-        <w:t xml:space="preserve">{%p for point in </w:t>
+        </w:rPr>
+        <w:t>(kind=“</w:t>
+      </w:r>
+      <w:r>
+        <w:rPr>
+          <w:rFonts w:cs="Times New Roman (Body CS)"/>
+          <w:bCs/>
+        </w:rPr>
+        <w:t>modify”)</w:t>
+      </w:r>
+      <w:r>
+        <w:rPr>
+          <w:rFonts w:cs="Times New Roman (Body CS)"/>
+        </w:rPr>
+        <w:t xml:space="preserve"> </w:t>
+      </w:r>
+      <w:r>
+        <w:rPr>
+          <w:rFonts w:cs="Times New Roman (Body CS)"/>
+          <w:bCs/>
+        </w:rPr>
+        <w:t>%}</w:t>
+      </w:r>
+      <w:r>
+        <w:rPr>
+          <w:rFonts w:cs="Times New Roman (Body CS)"/>
+          <w:bCs/>
+        </w:rPr>
+        <w:t>reconsider and modify its decision.</w:t>
+      </w:r>
+      <w:r>
+        <w:rPr>
+          <w:rFonts w:cs="Times New Roman (Body CS)"/>
+          <w:bCs/>
+        </w:rPr>
+        <w:t>{% endif %</w:t>
+      </w:r>
+      <w:r>
+        <w:rPr>
+          <w:rFonts w:cs="Times New Roman (Body CS)"/>
+          <w:bCs/>
+        </w:rPr>
+        <w:t>}</w:t>
+      </w:r>
+    </w:p>
+    <w:p>
+      <w:pPr>
+        <w:rPr>
+          <w:rFonts w:cs="Times New Roman (Body CS)"/>
+        </w:rPr>
+      </w:pPr>
+    </w:p>
+    <w:p>
+      <w:pPr>
+        <w:rPr>
+          <w:rFonts w:cs="Times New Roman (Body CS)"/>
+        </w:rPr>
+      </w:pPr>
+      <w:r>
+        <w:rPr>
+          <w:rFonts w:cs="Times New Roman (Body CS)"/>
+        </w:rPr>
+        <w:t>{%</w:t>
+      </w:r>
+      <w:r>
+        <w:rPr>
+          <w:rFonts w:cs="Times New Roman (Body CS)"/>
+        </w:rPr>
+        <w:t>p</w:t>
+      </w:r>
+      <w:r>
+        <w:rPr>
+          <w:rFonts w:cs="Times New Roman (Body CS)"/>
+        </w:rPr>
+        <w:t xml:space="preserve"> </w:t>
+      </w:r>
+      <w:r>
+        <w:rPr>
+          <w:rFonts w:cs="Times New Roman (Body CS)"/>
+        </w:rPr>
+        <w:t xml:space="preserve">if </w:t>
       </w:r>
       <w:proofErr w:type="spellStart"/>
       <w:r>
         <w:rPr>
           <w:rFonts w:cs="Times New Roman (Body CS)"/>
         </w:rPr>
-        <w:t>points_for_</w:t>
-      </w:r>
-      <w:proofErr w:type="gramStart"/>
-      <w:r>
-        <w:rPr>
-          <w:rFonts w:cs="Times New Roman (Body CS)"/>
-        </w:rPr>
-        <w:t>motion.filter</w:t>
+        <w:t>points_for_motion.filter</w:t>
       </w:r>
       <w:proofErr w:type="spellEnd"/>
-      <w:proofErr w:type="gramEnd"/>
-      <w:r>
-        <w:rPr>
-          <w:rFonts w:cs="Times New Roman (Body CS)"/>
-        </w:rPr>
-        <w:t xml:space="preserve">(kind=”reconsider”) %} </w:t>
-      </w:r>
-    </w:p>
-    <w:p>
-      <w:pPr>
-        <w:rPr>
-          <w:rFonts w:cs="Times New Roman (Body CS)"/>
-        </w:rPr>
-      </w:pPr>
-      <w:proofErr w:type="gramStart"/>
-      <w:r>
-        <w:rPr>
-          <w:rFonts w:cs="Times New Roman (Body CS)"/>
-        </w:rPr>
-        <w:t xml:space="preserve">{{ </w:t>
-      </w:r>
-      <w:proofErr w:type="spellStart"/>
-      <w:r>
-        <w:rPr>
-          <w:rFonts w:cs="Times New Roman (Body CS)"/>
-        </w:rPr>
-        <w:t>point</w:t>
-      </w:r>
-      <w:proofErr w:type="gramEnd"/>
-      <w:r>
-        <w:rPr>
-          <w:rFonts w:cs="Times New Roman (Body CS)"/>
-        </w:rPr>
-        <w:t>.title</w:t>
-      </w:r>
-      <w:proofErr w:type="spellEnd"/>
-      <w:r>
-        <w:rPr>
-          <w:rFonts w:cs="Times New Roman (Body CS)"/>
-        </w:rPr>
-        <w:t xml:space="preserve"> }}</w:t>
-      </w:r>
-    </w:p>
-    <w:p>
-      <w:pPr>
-        <w:rPr>
-          <w:rFonts w:cs="Times New Roman (Body CS)"/>
-        </w:rPr>
-      </w:pPr>
-      <w:proofErr w:type="gramStart"/>
-      <w:r>
-        <w:rPr>
-          <w:rFonts w:cs="Times New Roman (Body CS)"/>
-        </w:rPr>
-        <w:t xml:space="preserve">{{ </w:t>
-      </w:r>
-      <w:proofErr w:type="spellStart"/>
-      <w:r>
-        <w:rPr>
-          <w:rFonts w:cs="Times New Roman (Body CS)"/>
-        </w:rPr>
-        <w:t>point</w:t>
-      </w:r>
-      <w:proofErr w:type="gramEnd"/>
-      <w:r>
-        <w:rPr>
-          <w:rFonts w:cs="Times New Roman (Body CS)"/>
-        </w:rPr>
-        <w:t>.explanation</w:t>
-      </w:r>
-      <w:proofErr w:type="spellEnd"/>
-      <w:r>
-        <w:rPr>
-          <w:rFonts w:cs="Times New Roman (Body CS)"/>
-        </w:rPr>
-        <w:t xml:space="preserve"> }}</w:t>
-      </w:r>
-    </w:p>
-    <w:p>
-      <w:pPr>
-        <w:rPr>
-          <w:rFonts w:cs="Times New Roman (Body CS)"/>
-        </w:rPr>
-      </w:pPr>
-      <w:r>
-        <w:rPr>
-          <w:rFonts w:cs="Times New Roman (Body CS)"/>
-        </w:rPr>
-        <w:t xml:space="preserve">{%p </w:t>
-      </w:r>
-      <w:proofErr w:type="spellStart"/>
-      <w:r>
-        <w:rPr>
-          <w:rFonts w:cs="Times New Roman (Body CS)"/>
-        </w:rPr>
-        <w:t>endfor</w:t>
-      </w:r>
-      <w:proofErr w:type="spellEnd"/>
-      <w:r>
-        <w:rPr>
-          <w:rFonts w:cs="Times New Roman (Body CS)"/>
-        </w:rPr>
-        <w:t xml:space="preserve"> %}</w:t>
-      </w:r>
-    </w:p>
-    <w:p>
-      <w:pPr>
-        <w:rPr>
-          <w:rFonts w:cs="Times New Roman (Body CS)"/>
-          <w:sz w:val="28"/>
-          <w:szCs w:val="28"/>
-        </w:rPr>
-      </w:pPr>
-    </w:p>
-    <w:p>
-      <w:pPr>
-        <w:rPr>
-          <w:rFonts w:cs="Times New Roman (Body CS)"/>
-        </w:rPr>
-      </w:pPr>
-      <w:r>
-        <w:rPr>
-          <w:rFonts w:cs="Times New Roman (Body CS)"/>
-        </w:rPr>
-        <w:t>Points for modification</w:t>
-      </w:r>
-    </w:p>
-    <w:p>
-      <w:pPr>
-        <w:rPr>
-          <w:rFonts w:cs="Times New Roman (Body CS)"/>
-        </w:rPr>
-      </w:pPr>
-      <w:r>
-        <w:rPr>
-          <w:rFonts w:cs="Times New Roman (Body CS)"/>
-        </w:rPr>
-        <w:t xml:space="preserve">{%p for point in </w:t>
-      </w:r>
-      <w:proofErr w:type="spellStart"/>
-      <w:r>
-        <w:rPr>
-          <w:rFonts w:cs="Times New Roman (Body CS)"/>
-        </w:rPr>
-        <w:t>points_for_</w:t>
-      </w:r>
-      <w:proofErr w:type="gramStart"/>
-      <w:r>
-        <w:rPr>
-          <w:rFonts w:cs="Times New Roman (Body CS)"/>
-        </w:rPr>
-        <w:t>motion.filter</w:t>
-      </w:r>
-      <w:proofErr w:type="spellEnd"/>
-      <w:proofErr w:type="gramEnd"/>
-      <w:r>
-        <w:rPr>
-          <w:rFonts w:cs="Times New Roman (Body CS)"/>
-        </w:rPr>
-        <w:t>(</w:t>
-      </w:r>
-      <w:r>
-        <w:rPr>
-          <w:rFonts w:cs="Times New Roman (Body CS)"/>
-        </w:rPr>
-        <w:t>kind</w:t>
-      </w:r>
-      <w:r>
-        <w:rPr>
-          <w:rFonts w:cs="Times New Roman (Body CS)"/>
-        </w:rPr>
-        <w:t>=”</w:t>
-      </w:r>
-      <w:r>
-        <w:rPr>
-          <w:rFonts w:cs="Times New Roman (Body CS)"/>
-        </w:rPr>
-        <w:t>modify</w:t>
-      </w:r>
-      <w:r>
-        <w:rPr>
-          <w:rFonts w:cs="Times New Roman (Body CS)"/>
-        </w:rPr>
-        <w:t xml:space="preserve">”) %} </w:t>
-      </w:r>
-    </w:p>
-    <w:p>
-      <w:pPr>
-        <w:rPr>
-          <w:rFonts w:cs="Times New Roman (Body CS)"/>
-        </w:rPr>
-      </w:pPr>
-      <w:proofErr w:type="gramStart"/>
-      <w:r>
-        <w:rPr>
-          <w:rFonts w:cs="Times New Roman (Body CS)"/>
-        </w:rPr>
-        <w:t xml:space="preserve">{{ </w:t>
-      </w:r>
-      <w:proofErr w:type="spellStart"/>
-      <w:r>
-        <w:rPr>
-          <w:rFonts w:cs="Times New Roman (Body CS)"/>
-        </w:rPr>
-        <w:t>point</w:t>
-      </w:r>
-      <w:proofErr w:type="gramEnd"/>
-      <w:r>
-        <w:rPr>
-          <w:rFonts w:cs="Times New Roman (Body CS)"/>
-        </w:rPr>
-        <w:t>.title</w:t>
-      </w:r>
-      <w:proofErr w:type="spellEnd"/>
-      <w:r>
-        <w:rPr>
-          <w:rFonts w:cs="Times New Roman (Body CS)"/>
-        </w:rPr>
-        <w:t xml:space="preserve"> }}</w:t>
-      </w:r>
-    </w:p>
-    <w:p>
-      <w:pPr>
-        <w:rPr>
-          <w:rFonts w:cs="Times New Roman (Body CS)"/>
-        </w:rPr>
-      </w:pPr>
-      <w:proofErr w:type="gramStart"/>
-      <w:r>
-        <w:rPr>
-          <w:rFonts w:cs="Times New Roman (Body CS)"/>
-        </w:rPr>
-        <w:t xml:space="preserve">{{ </w:t>
-      </w:r>
-      <w:proofErr w:type="spellStart"/>
-      <w:r>
-        <w:rPr>
-          <w:rFonts w:cs="Times New Roman (Body CS)"/>
-        </w:rPr>
-        <w:t>point</w:t>
-      </w:r>
-      <w:proofErr w:type="gramEnd"/>
-      <w:r>
-        <w:rPr>
-          <w:rFonts w:cs="Times New Roman (Body CS)"/>
-        </w:rPr>
-        <w:t>.explanation</w:t>
-      </w:r>
-      <w:proofErr w:type="spellEnd"/>
-      <w:r>
-        <w:rPr>
-          <w:rFonts w:cs="Times New Roman (Body CS)"/>
-        </w:rPr>
-        <w:t xml:space="preserve"> }}</w:t>
-      </w:r>
-    </w:p>
-    <w:p>
-      <w:pPr>
-        <w:rPr>
-          <w:rFonts w:cs="Times New Roman (Body CS)"/>
-          <w:sz w:val="28"/>
-          <w:szCs w:val="28"/>
-        </w:rPr>
-      </w:pPr>
-      <w:r>
-        <w:rPr>
-          <w:rFonts w:cs="Times New Roman (Body CS)"/>
-        </w:rPr>
-        <w:t xml:space="preserve">{%p </w:t>
-      </w:r>
-      <w:proofErr w:type="spellStart"/>
-      <w:r>
-        <w:rPr>
-          <w:rFonts w:cs="Times New Roman (Body CS)"/>
-        </w:rPr>
-        <w:t>endfor</w:t>
-      </w:r>
-      <w:proofErr w:type="spellEnd"/>
-      <w:r>
-        <w:rPr>
-          <w:rFonts w:cs="Times New Roman (Body CS)"/>
-        </w:rPr>
-        <w:t xml:space="preserve"> %}</w:t>
-      </w:r>
-    </w:p>
-    <w:p>
-      <w:pPr>
-        <w:rPr>
-          <w:rFonts w:cs="Times New Roman (Body CS)"/>
-        </w:rPr>
-      </w:pPr>
-    </w:p>
-    <w:p>
-      <w:pPr>
-        <w:rPr>
-          <w:rFonts w:cs="Times New Roman (Body CS)"/>
-        </w:rPr>
-      </w:pPr>
-      <w:r>
-        <w:rPr>
-          <w:rFonts w:cs="Times New Roman (Body CS)"/>
-        </w:rPr>
-        <w:t xml:space="preserve">(2) </w:t>
-      </w:r>
-      <w:r>
-        <w:rPr>
-          <w:rFonts w:cs="Times New Roman (Body CS)"/>
-        </w:rPr>
-        <w:t xml:space="preserve">{% if </w:t>
-      </w:r>
-      <w:proofErr w:type="spellStart"/>
-      <w:r>
-        <w:rPr>
-          <w:rFonts w:cs="Times New Roman (Body CS)"/>
-        </w:rPr>
-        <w:t>motion_for</w:t>
-      </w:r>
-      <w:proofErr w:type="spellEnd"/>
-      <w:r>
-        <w:rPr>
-          <w:rFonts w:cs="Times New Roman (Body CS)"/>
-        </w:rPr>
-        <w:t xml:space="preserve"> == ‘</w:t>
-      </w:r>
-      <w:r>
-        <w:rPr>
-          <w:rFonts w:cs="Times New Roman (Body CS)"/>
-          <w:bCs/>
-        </w:rPr>
-        <w:t xml:space="preserve">reconsider’ </w:t>
-      </w:r>
-      <w:proofErr w:type="gramStart"/>
+      <w:r>
+        <w:rPr>
+          <w:rFonts w:cs="Times New Roman (Body CS)"/>
+        </w:rPr>
+        <w:t>(kind=“reconsider</w:t>
+      </w:r>
+      <w:r>
+        <w:rPr>
+          <w:rFonts w:cs="Times New Roman (Body CS)"/>
+        </w:rPr>
+        <w:t>”</w:t>
+      </w:r>
+      <w:r>
+        <w:rPr>
+          <w:rFonts w:cs="Times New Roman (Body CS)"/>
+        </w:rPr>
+        <w:t>)</w:t>
+      </w:r>
+      <w:r>
+        <w:rPr>
+          <w:rFonts w:cs="Times New Roman (Body CS)"/>
+          <w:bCs/>
+        </w:rPr>
+        <w:t xml:space="preserve"> </w:t>
+      </w:r>
       <w:r>
         <w:rPr>
           <w:rFonts w:cs="Times New Roman (Body CS)"/>
@@ -975,20 +901,24 @@
         </w:rPr>
         <w:t>%}</w:t>
       </w:r>
+    </w:p>
+    <w:p>
+      <w:pPr>
+        <w:pStyle w:val="ListParagraph"/>
+        <w:numPr>
+          <w:ilvl w:val="0"/>
+          <w:numId w:val="6"/>
+        </w:numPr>
+        <w:rPr>
+          <w:rFonts w:cs="Times New Roman (Body CS)"/>
+        </w:rPr>
+      </w:pPr>
       <w:r>
         <w:rPr>
           <w:rFonts w:cs="Times New Roman (Body CS)"/>
           <w:u w:val="single"/>
         </w:rPr>
-        <w:t>REQUEST</w:t>
-      </w:r>
-      <w:proofErr w:type="gramEnd"/>
-      <w:r>
-        <w:rPr>
-          <w:rFonts w:cs="Times New Roman (Body CS)"/>
-          <w:u w:val="single"/>
-        </w:rPr>
-        <w:t xml:space="preserve"> FOR </w:t>
+        <w:t xml:space="preserve">REQUEST FOR </w:t>
       </w:r>
       <w:r>
         <w:rPr>
@@ -998,40 +928,287 @@
         </w:rPr>
         <w:t>Reconsideration</w:t>
       </w:r>
-      <w:r>
-        <w:rPr>
-          <w:rFonts w:cs="Times New Roman (Body CS)"/>
-          <w:bCs/>
-        </w:rPr>
-        <w:t>{% endif %}</w:t>
-      </w:r>
-      <w:r>
-        <w:rPr>
-          <w:rFonts w:cs="Times New Roman (Body CS)"/>
-        </w:rPr>
-        <w:t xml:space="preserve">{% if </w:t>
+    </w:p>
+    <w:p>
+      <w:pPr>
+        <w:rPr>
+          <w:rFonts w:cs="Times New Roman (Body CS)"/>
+        </w:rPr>
+      </w:pPr>
+      <w:r>
+        <w:rPr>
+          <w:rFonts w:cs="Times New Roman (Body CS)"/>
+        </w:rPr>
+        <w:t xml:space="preserve">{%p for point in </w:t>
       </w:r>
       <w:proofErr w:type="spellStart"/>
       <w:r>
         <w:rPr>
           <w:rFonts w:cs="Times New Roman (Body CS)"/>
         </w:rPr>
-        <w:t>motion_for</w:t>
+        <w:t>points_for_motion.filter</w:t>
       </w:r>
       <w:proofErr w:type="spellEnd"/>
       <w:r>
         <w:rPr>
           <w:rFonts w:cs="Times New Roman (Body CS)"/>
         </w:rPr>
-        <w:t xml:space="preserve"> == ‘</w:t>
-      </w:r>
-      <w:r>
-        <w:rPr>
-          <w:rFonts w:cs="Times New Roman (Body CS)"/>
-          <w:bCs/>
-        </w:rPr>
-        <w:t>modify’ %}</w:t>
-      </w:r>
+        <w:t>(kind=</w:t>
+      </w:r>
+      <w:r>
+        <w:rPr>
+          <w:rFonts w:cs="Times New Roman (Body CS)"/>
+        </w:rPr>
+        <w:t>“</w:t>
+      </w:r>
+      <w:r>
+        <w:rPr>
+          <w:rFonts w:cs="Times New Roman (Body CS)"/>
+        </w:rPr>
+        <w:t xml:space="preserve">reconsider”) %} </w:t>
+      </w:r>
+    </w:p>
+    <w:p>
+      <w:pPr>
+        <w:rPr>
+          <w:rFonts w:cs="Times New Roman (Body CS)"/>
+        </w:rPr>
+      </w:pPr>
+    </w:p>
+    <w:p>
+      <w:pPr>
+        <w:pStyle w:val="ListParagraph"/>
+        <w:numPr>
+          <w:ilvl w:val="0"/>
+          <w:numId w:val="7"/>
+        </w:numPr>
+        <w:rPr>
+          <w:rFonts w:cs="Times New Roman (Body CS)"/>
+        </w:rPr>
+      </w:pPr>
+      <w:r>
+        <w:rPr>
+          <w:rFonts w:cs="Times New Roman (Body CS)"/>
+        </w:rPr>
+        <w:t xml:space="preserve">I am requesting that the court </w:t>
+      </w:r>
+      <w:r>
+        <w:rPr>
+          <w:rFonts w:cs="Times New Roman (Body CS)"/>
+          <w:bCs/>
+        </w:rPr>
+        <w:t xml:space="preserve">reconsider </w:t>
+      </w:r>
+      <w:r>
+        <w:rPr>
+          <w:rFonts w:cs="Times New Roman (Body CS)"/>
+        </w:rPr>
+        <w:t>its decision, specifically</w:t>
+      </w:r>
+      <w:r>
+        <w:rPr>
+          <w:rFonts w:cs="Times New Roman (Body CS)"/>
+        </w:rPr>
+        <w:t>:</w:t>
+      </w:r>
+      <w:r>
+        <w:rPr>
+          <w:rFonts w:cs="Times New Roman (Body CS)"/>
+        </w:rPr>
+        <w:t xml:space="preserve"> </w:t>
+      </w:r>
+      <w:r>
+        <w:rPr>
+          <w:rFonts w:cs="Times New Roman (Body CS)"/>
+        </w:rPr>
+        <w:t xml:space="preserve">{{ </w:t>
+      </w:r>
+      <w:proofErr w:type="spellStart"/>
+      <w:r>
+        <w:rPr>
+          <w:rFonts w:cs="Times New Roman (Body CS)"/>
+        </w:rPr>
+        <w:t>point.</w:t>
+      </w:r>
+      <w:r>
+        <w:rPr>
+          <w:rFonts w:cs="Times New Roman (Body CS)"/>
+        </w:rPr>
+        <w:t>reason</w:t>
+      </w:r>
+      <w:proofErr w:type="spellEnd"/>
+      <w:r>
+        <w:rPr>
+          <w:rFonts w:cs="Times New Roman (Body CS)"/>
+        </w:rPr>
+        <w:t xml:space="preserve"> }}</w:t>
+      </w:r>
+      <w:r>
+        <w:rPr>
+          <w:rFonts w:cs="Times New Roman (Body CS)"/>
+        </w:rPr>
+        <w:t>.</w:t>
+      </w:r>
+    </w:p>
+    <w:p>
+      <w:pPr>
+        <w:rPr>
+          <w:rFonts w:cs="Times New Roman (Body CS)"/>
+        </w:rPr>
+      </w:pPr>
+    </w:p>
+    <w:p>
+      <w:pPr>
+        <w:pStyle w:val="ListParagraph"/>
+        <w:numPr>
+          <w:ilvl w:val="0"/>
+          <w:numId w:val="7"/>
+        </w:numPr>
+      </w:pPr>
+      <w:r>
+        <w:t xml:space="preserve">The reason that the court should </w:t>
+      </w:r>
+      <w:r>
+        <w:rPr>
+          <w:rFonts w:cs="Times New Roman (Body CS)"/>
+          <w:bCs/>
+        </w:rPr>
+        <w:t xml:space="preserve">reconsider </w:t>
+      </w:r>
+      <w:r>
+        <w:t>its decision</w:t>
+      </w:r>
+      <w:r>
+        <w:t xml:space="preserve"> is: </w:t>
+      </w:r>
+      <w:r>
+        <w:t xml:space="preserve">{{ </w:t>
+      </w:r>
+      <w:proofErr w:type="spellStart"/>
+      <w:r>
+        <w:t>point.explanation</w:t>
+      </w:r>
+      <w:proofErr w:type="spellEnd"/>
+      <w:r>
+        <w:t xml:space="preserve"> }}</w:t>
+      </w:r>
+    </w:p>
+    <w:p>
+      <w:pPr>
+        <w:rPr>
+          <w:rFonts w:cs="Times New Roman (Body CS)"/>
+        </w:rPr>
+      </w:pPr>
+    </w:p>
+    <w:p>
+      <w:pPr>
+        <w:rPr>
+          <w:rFonts w:cs="Times New Roman (Body CS)"/>
+        </w:rPr>
+      </w:pPr>
+      <w:r>
+        <w:rPr>
+          <w:rFonts w:cs="Times New Roman (Body CS)"/>
+        </w:rPr>
+        <w:t xml:space="preserve">{%p </w:t>
+      </w:r>
+      <w:proofErr w:type="spellStart"/>
+      <w:r>
+        <w:rPr>
+          <w:rFonts w:cs="Times New Roman (Body CS)"/>
+        </w:rPr>
+        <w:t>endfor</w:t>
+      </w:r>
+      <w:proofErr w:type="spellEnd"/>
+      <w:r>
+        <w:rPr>
+          <w:rFonts w:cs="Times New Roman (Body CS)"/>
+        </w:rPr>
+        <w:t xml:space="preserve"> %}</w:t>
+      </w:r>
+    </w:p>
+    <w:p>
+      <w:pPr>
+        <w:rPr>
+          <w:rFonts w:cs="Times New Roman (Body CS)"/>
+        </w:rPr>
+      </w:pPr>
+      <w:r>
+        <w:rPr>
+          <w:rFonts w:cs="Times New Roman (Body CS)"/>
+        </w:rPr>
+        <w:t xml:space="preserve">{%p </w:t>
+      </w:r>
+      <w:r>
+        <w:rPr>
+          <w:rFonts w:cs="Times New Roman (Body CS)"/>
+        </w:rPr>
+        <w:t>endif</w:t>
+      </w:r>
+      <w:r>
+        <w:rPr>
+          <w:rFonts w:cs="Times New Roman (Body CS)"/>
+        </w:rPr>
+        <w:t xml:space="preserve"> %}</w:t>
+      </w:r>
+    </w:p>
+    <w:p>
+      <w:pPr>
+        <w:rPr>
+          <w:rFonts w:cs="Times New Roman (Body CS)"/>
+        </w:rPr>
+      </w:pPr>
+      <w:r>
+        <w:rPr>
+          <w:rFonts w:cs="Times New Roman (Body CS)"/>
+        </w:rPr>
+        <w:t xml:space="preserve">{%p if </w:t>
+      </w:r>
+      <w:proofErr w:type="spellStart"/>
+      <w:r>
+        <w:rPr>
+          <w:rFonts w:cs="Times New Roman (Body CS)"/>
+        </w:rPr>
+        <w:t>points_for_motion.filter</w:t>
+      </w:r>
+      <w:proofErr w:type="spellEnd"/>
+      <w:r>
+        <w:rPr>
+          <w:rFonts w:cs="Times New Roman (Body CS)"/>
+        </w:rPr>
+        <w:t>(kind=“m</w:t>
+      </w:r>
+      <w:r>
+        <w:rPr>
+          <w:rFonts w:cs="Times New Roman (Body CS)"/>
+        </w:rPr>
+        <w:t>odify</w:t>
+      </w:r>
+      <w:r>
+        <w:rPr>
+          <w:rFonts w:cs="Times New Roman (Body CS)"/>
+        </w:rPr>
+        <w:t xml:space="preserve">”) </w:t>
+      </w:r>
+      <w:r>
+        <w:rPr>
+          <w:rFonts w:cs="Times New Roman (Body CS)"/>
+          <w:bCs/>
+        </w:rPr>
+        <w:t>%}</w:t>
+      </w:r>
+    </w:p>
+    <w:p>
+      <w:pPr>
+        <w:pStyle w:val="ListParagraph"/>
+        <w:numPr>
+          <w:ilvl w:val="0"/>
+          <w:numId w:val="6"/>
+        </w:numPr>
+        <w:rPr>
+          <w:rFonts w:cs="Times New Roman (Body CS)"/>
+        </w:rPr>
+      </w:pPr>
       <w:r>
         <w:rPr>
           <w:rFonts w:cs="Times New Roman (Body CS)"/>
@@ -1047,55 +1224,294 @@
         </w:rPr>
         <w:t>MODIFication</w:t>
       </w:r>
-      <w:r>
-        <w:rPr>
-          <w:rFonts w:cs="Times New Roman (Body CS)"/>
-          <w:bCs/>
-        </w:rPr>
-        <w:t>{% endif %}</w:t>
-      </w:r>
-      <w:r>
-        <w:rPr>
-          <w:rFonts w:cs="Times New Roman (Body CS)"/>
-        </w:rPr>
-        <w:t xml:space="preserve">{% if </w:t>
+    </w:p>
+    <w:p>
+      <w:pPr>
+        <w:rPr>
+          <w:rFonts w:cs="Times New Roman (Body CS)"/>
+        </w:rPr>
+      </w:pPr>
+      <w:r>
+        <w:rPr>
+          <w:rFonts w:cs="Times New Roman (Body CS)"/>
+        </w:rPr>
+        <w:t xml:space="preserve">{%p for point in </w:t>
       </w:r>
       <w:proofErr w:type="spellStart"/>
       <w:r>
         <w:rPr>
           <w:rFonts w:cs="Times New Roman (Body CS)"/>
         </w:rPr>
-        <w:t>motion_for</w:t>
+        <w:t>points_for_motion.filter</w:t>
       </w:r>
       <w:proofErr w:type="spellEnd"/>
       <w:r>
         <w:rPr>
           <w:rFonts w:cs="Times New Roman (Body CS)"/>
         </w:rPr>
-        <w:t xml:space="preserve"> == ‘</w:t>
+        <w:t>(kind=“</w:t>
+      </w:r>
+      <w:r>
+        <w:rPr>
+          <w:rFonts w:cs="Times New Roman (Body CS)"/>
+        </w:rPr>
+        <w:t>m</w:t>
+      </w:r>
+      <w:r>
+        <w:rPr>
+          <w:rFonts w:cs="Times New Roman (Body CS)"/>
+        </w:rPr>
+        <w:t>odify</w:t>
+      </w:r>
+      <w:r>
+        <w:rPr>
+          <w:rFonts w:cs="Times New Roman (Body CS)"/>
+        </w:rPr>
+        <w:t xml:space="preserve">”) %} </w:t>
+      </w:r>
+    </w:p>
+    <w:p>
+      <w:pPr>
+        <w:rPr>
+          <w:rFonts w:cs="Times New Roman (Body CS)"/>
+        </w:rPr>
+      </w:pPr>
+    </w:p>
+    <w:p>
+      <w:pPr>
+        <w:pStyle w:val="ListParagraph"/>
+        <w:numPr>
+          <w:ilvl w:val="0"/>
+          <w:numId w:val="8"/>
+        </w:numPr>
+        <w:rPr>
+          <w:rFonts w:cs="Times New Roman (Body CS)"/>
+        </w:rPr>
+      </w:pPr>
+      <w:r>
+        <w:rPr>
+          <w:rFonts w:cs="Times New Roman (Body CS)"/>
+        </w:rPr>
+        <w:lastRenderedPageBreak/>
+        <w:t xml:space="preserve">I am requesting that the court </w:t>
+      </w:r>
+      <w:r>
+        <w:rPr>
+          <w:rFonts w:cs="Times New Roman (Body CS)"/>
+          <w:bCs/>
+        </w:rPr>
+        <w:t xml:space="preserve">reconsider </w:t>
+      </w:r>
+      <w:r>
+        <w:rPr>
+          <w:rFonts w:cs="Times New Roman (Body CS)"/>
+        </w:rPr>
+        <w:t xml:space="preserve">its decision, specifically: {{ </w:t>
       </w:r>
       <w:proofErr w:type="spellStart"/>
       <w:r>
         <w:rPr>
           <w:rFonts w:cs="Times New Roman (Body CS)"/>
-          <w:bCs/>
-        </w:rPr>
-        <w:t>reconsider_and_modify</w:t>
+        </w:rPr>
+        <w:t>point.</w:t>
+      </w:r>
+      <w:r>
+        <w:rPr>
+          <w:rFonts w:cs="Times New Roman (Body CS)"/>
+        </w:rPr>
+        <w:t>reason</w:t>
       </w:r>
       <w:proofErr w:type="spellEnd"/>
       <w:r>
         <w:rPr>
           <w:rFonts w:cs="Times New Roman (Body CS)"/>
-          <w:bCs/>
-        </w:rPr>
-        <w:t>’ %}</w:t>
-      </w:r>
+        </w:rPr>
+        <w:t>}}.</w:t>
+      </w:r>
+    </w:p>
+    <w:p>
+      <w:pPr>
+        <w:rPr>
+          <w:rFonts w:cs="Times New Roman (Body CS)"/>
+        </w:rPr>
+      </w:pPr>
+    </w:p>
+    <w:p>
+      <w:pPr>
+        <w:pStyle w:val="ListParagraph"/>
+        <w:numPr>
+          <w:ilvl w:val="0"/>
+          <w:numId w:val="8"/>
+        </w:numPr>
+      </w:pPr>
+      <w:r>
+        <w:t xml:space="preserve">The reason that the court should </w:t>
+      </w:r>
+      <w:r>
+        <w:rPr>
+          <w:rFonts w:cs="Times New Roman (Body CS)"/>
+          <w:bCs/>
+        </w:rPr>
+        <w:t xml:space="preserve">reconsider </w:t>
+      </w:r>
+      <w:r>
+        <w:t>its decision</w:t>
+      </w:r>
+      <w:r>
+        <w:t xml:space="preserve"> is: </w:t>
+      </w:r>
+      <w:r>
+        <w:t xml:space="preserve">{{ </w:t>
+      </w:r>
+      <w:proofErr w:type="spellStart"/>
+      <w:r>
+        <w:t>point.explanation</w:t>
+      </w:r>
+      <w:proofErr w:type="spellEnd"/>
+      <w:r>
+        <w:t xml:space="preserve"> }}</w:t>
+      </w:r>
+    </w:p>
+    <w:p>
+      <w:pPr>
+        <w:rPr>
+          <w:rFonts w:cs="Times New Roman (Body CS)"/>
+        </w:rPr>
+      </w:pPr>
+    </w:p>
+    <w:p>
+      <w:pPr>
+        <w:rPr>
+          <w:rFonts w:cs="Times New Roman (Body CS)"/>
+        </w:rPr>
+      </w:pPr>
+      <w:r>
+        <w:rPr>
+          <w:rFonts w:cs="Times New Roman (Body CS)"/>
+        </w:rPr>
+        <w:t xml:space="preserve">{%p </w:t>
+      </w:r>
+      <w:proofErr w:type="spellStart"/>
+      <w:r>
+        <w:rPr>
+          <w:rFonts w:cs="Times New Roman (Body CS)"/>
+        </w:rPr>
+        <w:t>endfor</w:t>
+      </w:r>
+      <w:proofErr w:type="spellEnd"/>
+      <w:r>
+        <w:rPr>
+          <w:rFonts w:cs="Times New Roman (Body CS)"/>
+        </w:rPr>
+        <w:t xml:space="preserve"> %}</w:t>
+      </w:r>
+    </w:p>
+    <w:p>
+      <w:pPr>
+        <w:rPr>
+          <w:rFonts w:cs="Times New Roman (Body CS)"/>
+        </w:rPr>
+      </w:pPr>
+      <w:r>
+        <w:rPr>
+          <w:rFonts w:cs="Times New Roman (Body CS)"/>
+        </w:rPr>
+        <w:t>{%p endif %}</w:t>
+      </w:r>
+    </w:p>
+    <w:p>
+      <w:pPr>
+        <w:rPr>
+          <w:rFonts w:cs="Times New Roman (Body CS)"/>
+        </w:rPr>
+      </w:pPr>
+      <w:r>
+        <w:rPr>
+          <w:rFonts w:cs="Times New Roman (Body CS)"/>
+        </w:rPr>
+        <w:t xml:space="preserve">{# </w:t>
+      </w:r>
+    </w:p>
+    <w:p>
+      <w:pPr>
+        <w:rPr>
+          <w:rFonts w:cs="Times New Roman (Body CS)"/>
+        </w:rPr>
+      </w:pPr>
+      <w:r>
+        <w:rPr>
+          <w:rFonts w:cs="Times New Roman (Body CS)"/>
+        </w:rPr>
+        <w:t xml:space="preserve">{%p </w:t>
+      </w:r>
+      <w:proofErr w:type="spellStart"/>
+      <w:r>
+        <w:rPr>
+          <w:rFonts w:cs="Times New Roman (Body CS)"/>
+        </w:rPr>
+        <w:t>points_for_motion.filter</w:t>
+      </w:r>
+      <w:proofErr w:type="spellEnd"/>
+      <w:r>
+        <w:rPr>
+          <w:rFonts w:cs="Times New Roman (Body CS)"/>
+        </w:rPr>
+        <w:t>(kind=“</w:t>
+      </w:r>
+      <w:proofErr w:type="spellStart"/>
+      <w:r>
+        <w:rPr>
+          <w:rFonts w:cs="Times New Roman (Body CS)"/>
+        </w:rPr>
+        <w:t>reconsider</w:t>
+      </w:r>
+      <w:r>
+        <w:rPr>
+          <w:rFonts w:cs="Times New Roman (Body CS)"/>
+          <w:bCs/>
+        </w:rPr>
+        <w:t>_</w:t>
+      </w:r>
+      <w:r>
+        <w:rPr>
+          <w:rFonts w:cs="Times New Roman (Body CS)"/>
+          <w:bCs/>
+        </w:rPr>
+        <w:t>and_modify</w:t>
+      </w:r>
+      <w:proofErr w:type="spellEnd"/>
+      <w:r>
+        <w:rPr>
+          <w:rFonts w:cs="Times New Roman (Body CS)"/>
+          <w:bCs/>
+        </w:rPr>
+        <w:t>”</w:t>
+      </w:r>
+      <w:r>
+        <w:rPr>
+          <w:rFonts w:cs="Times New Roman (Body CS)"/>
+          <w:bCs/>
+        </w:rPr>
+        <w:t xml:space="preserve"> %}</w:t>
+      </w:r>
+    </w:p>
+    <w:p>
+      <w:pPr>
+        <w:pStyle w:val="ListParagraph"/>
+        <w:numPr>
+          <w:ilvl w:val="0"/>
+          <w:numId w:val="6"/>
+        </w:numPr>
+        <w:rPr>
+          <w:rFonts w:cs="Times New Roman (Body CS)"/>
+        </w:rPr>
+      </w:pPr>
       <w:r>
         <w:rPr>
           <w:rFonts w:cs="Times New Roman (Body CS)"/>
           <w:u w:val="single"/>
         </w:rPr>
-        <w:t xml:space="preserve">REQUEST FOR </w:t>
+        <w:t>REQUEST FOR</w:t>
       </w:r>
       <w:r>
         <w:rPr>
@@ -1103,15 +1519,7 @@
           <w:caps/>
           <w:u w:val="single"/>
         </w:rPr>
-        <w:t>Reconsideration</w:t>
-      </w:r>
-      <w:r>
-        <w:rPr>
-          <w:rFonts w:cs="Times New Roman (Body CS)"/>
-          <w:bCs/>
-          <w:u w:val="single"/>
-        </w:rPr>
-        <w:t xml:space="preserve"> AND </w:t>
+        <w:t xml:space="preserve"> </w:t>
       </w:r>
       <w:r>
         <w:rPr>
@@ -1119,457 +1527,224 @@
           <w:caps/>
           <w:u w:val="single"/>
         </w:rPr>
+        <w:t>Reconsideration</w:t>
+      </w:r>
+      <w:r>
+        <w:rPr>
+          <w:rFonts w:cs="Times New Roman (Body CS)"/>
+          <w:bCs/>
+          <w:u w:val="single"/>
+        </w:rPr>
+        <w:t xml:space="preserve"> AND</w:t>
+      </w:r>
+      <w:r>
+        <w:rPr>
+          <w:rFonts w:cs="Times New Roman (Body CS)"/>
+          <w:u w:val="single"/>
+        </w:rPr>
+        <w:t xml:space="preserve"> </w:t>
+      </w:r>
+      <w:r>
+        <w:rPr>
+          <w:rFonts w:cs="Times New Roman (Body CS)"/>
+          <w:caps/>
+          <w:u w:val="single"/>
+        </w:rPr>
         <w:t>MODIFication</w:t>
       </w:r>
-      <w:r>
-        <w:rPr>
-          <w:rFonts w:cs="Times New Roman (Body CS)"/>
-          <w:bCs/>
-        </w:rPr>
-        <w:t>{% endif %</w:t>
-      </w:r>
-      <w:r>
-        <w:rPr>
-          <w:rFonts w:cs="Times New Roman (Body CS)"/>
-          <w:bCs/>
-        </w:rPr>
-        <w:t>}</w:t>
-      </w:r>
-    </w:p>
-    <w:p>
-      <w:pPr>
-        <w:rPr>
-          <w:rFonts w:cs="Times New Roman (Body CS)"/>
-        </w:rPr>
-      </w:pPr>
-    </w:p>
-    <w:p>
-      <w:pPr>
-        <w:rPr>
-          <w:rFonts w:cs="Times New Roman (Body CS)"/>
-        </w:rPr>
-      </w:pPr>
-      <w:r>
-        <w:rPr>
-          <w:rFonts w:cs="Times New Roman (Body CS)"/>
-        </w:rPr>
-        <w:tab/>
-        <w:t xml:space="preserve">(a) I am requesting that the court </w:t>
-      </w:r>
-      <w:r>
-        <w:rPr>
-          <w:rFonts w:cs="Times New Roman (Body CS)"/>
-        </w:rPr>
-        <w:t xml:space="preserve">{% if </w:t>
+    </w:p>
+    <w:p>
+      <w:pPr>
+        <w:rPr>
+          <w:rFonts w:cs="Times New Roman (Body CS)"/>
+        </w:rPr>
+      </w:pPr>
+      <w:r>
+        <w:rPr>
+          <w:rFonts w:cs="Times New Roman (Body CS)"/>
+        </w:rPr>
+        <w:t xml:space="preserve">{%p for point in </w:t>
       </w:r>
       <w:proofErr w:type="spellStart"/>
       <w:r>
         <w:rPr>
           <w:rFonts w:cs="Times New Roman (Body CS)"/>
         </w:rPr>
-        <w:t>motion_for</w:t>
+        <w:t>points_for_motion.filter</w:t>
       </w:r>
       <w:proofErr w:type="spellEnd"/>
       <w:r>
         <w:rPr>
           <w:rFonts w:cs="Times New Roman (Body CS)"/>
         </w:rPr>
-        <w:t xml:space="preserve"> == ‘</w:t>
-      </w:r>
-      <w:r>
-        <w:rPr>
-          <w:rFonts w:cs="Times New Roman (Body CS)"/>
-          <w:bCs/>
-        </w:rPr>
-        <w:t>reconsider’</w:t>
-      </w:r>
-      <w:r>
-        <w:rPr>
-          <w:rFonts w:cs="Times New Roman (Body CS)"/>
-          <w:bCs/>
-        </w:rPr>
-        <w:t xml:space="preserve"> %}reconsider{% endif %}</w:t>
-      </w:r>
-      <w:r>
-        <w:rPr>
-          <w:rFonts w:cs="Times New Roman (Body CS)"/>
-        </w:rPr>
-        <w:t xml:space="preserve">{% if </w:t>
+        <w:t>(kind=“m</w:t>
+      </w:r>
+      <w:r>
+        <w:rPr>
+          <w:rFonts w:cs="Times New Roman (Body CS)"/>
+        </w:rPr>
+        <w:t>odify</w:t>
+      </w:r>
+      <w:r>
+        <w:rPr>
+          <w:rFonts w:cs="Times New Roman (Body CS)"/>
+        </w:rPr>
+        <w:t xml:space="preserve">”) %} </w:t>
+      </w:r>
+    </w:p>
+    <w:p>
+      <w:pPr>
+        <w:rPr>
+          <w:rFonts w:cs="Times New Roman (Body CS)"/>
+        </w:rPr>
+      </w:pPr>
+    </w:p>
+    <w:p>
+      <w:pPr>
+        <w:pStyle w:val="ListParagraph"/>
+        <w:numPr>
+          <w:ilvl w:val="0"/>
+          <w:numId w:val="9"/>
+        </w:numPr>
+        <w:rPr>
+          <w:rFonts w:cs="Times New Roman (Body CS)"/>
+        </w:rPr>
+      </w:pPr>
+      <w:r>
+        <w:rPr>
+          <w:rFonts w:cs="Times New Roman (Body CS)"/>
+        </w:rPr>
+        <w:t xml:space="preserve">I am requesting that the court </w:t>
+      </w:r>
+      <w:r>
+        <w:rPr>
+          <w:rFonts w:cs="Times New Roman (Body CS)"/>
+          <w:bCs/>
+        </w:rPr>
+        <w:t xml:space="preserve">reconsider </w:t>
+      </w:r>
+      <w:r>
+        <w:rPr>
+          <w:rFonts w:cs="Times New Roman (Body CS)"/>
+        </w:rPr>
+        <w:t xml:space="preserve">its decision, specifically: {{ </w:t>
       </w:r>
       <w:proofErr w:type="spellStart"/>
       <w:r>
         <w:rPr>
           <w:rFonts w:cs="Times New Roman (Body CS)"/>
         </w:rPr>
-        <w:t>motion_for</w:t>
+        <w:t>point.</w:t>
+      </w:r>
+      <w:r>
+        <w:rPr>
+          <w:rFonts w:cs="Times New Roman (Body CS)"/>
+        </w:rPr>
+        <w:t>reason</w:t>
       </w:r>
       <w:proofErr w:type="spellEnd"/>
       <w:r>
         <w:rPr>
           <w:rFonts w:cs="Times New Roman (Body CS)"/>
         </w:rPr>
-        <w:t xml:space="preserve"> == ‘</w:t>
-      </w:r>
-      <w:r>
-        <w:rPr>
-          <w:rFonts w:cs="Times New Roman (Body CS)"/>
-          <w:bCs/>
-        </w:rPr>
-        <w:t>modify’ %}modify{% endif %}</w:t>
-      </w:r>
-      <w:r>
-        <w:rPr>
-          <w:rFonts w:cs="Times New Roman (Body CS)"/>
-        </w:rPr>
-        <w:t xml:space="preserve">{% if </w:t>
+        <w:t xml:space="preserve"> }}.</w:t>
+      </w:r>
+    </w:p>
+    <w:p>
+      <w:pPr>
+        <w:rPr>
+          <w:rFonts w:cs="Times New Roman (Body CS)"/>
+        </w:rPr>
+      </w:pPr>
+    </w:p>
+    <w:p>
+      <w:pPr>
+        <w:pStyle w:val="ListParagraph"/>
+        <w:numPr>
+          <w:ilvl w:val="0"/>
+          <w:numId w:val="9"/>
+        </w:numPr>
+      </w:pPr>
+      <w:r>
+        <w:t xml:space="preserve">The reason that the court should </w:t>
+      </w:r>
+      <w:r>
+        <w:rPr>
+          <w:rFonts w:cs="Times New Roman (Body CS)"/>
+          <w:bCs/>
+        </w:rPr>
+        <w:t xml:space="preserve">reconsider </w:t>
+      </w:r>
+      <w:r>
+        <w:t>its decision</w:t>
+      </w:r>
+      <w:r>
+        <w:t xml:space="preserve"> is: </w:t>
+      </w:r>
+      <w:r>
+        <w:t xml:space="preserve">{{ </w:t>
       </w:r>
       <w:proofErr w:type="spellStart"/>
       <w:r>
-        <w:rPr>
-          <w:rFonts w:cs="Times New Roman (Body CS)"/>
-        </w:rPr>
-        <w:t>motion_for</w:t>
+        <w:t>point.explanation</w:t>
       </w:r>
       <w:proofErr w:type="spellEnd"/>
       <w:r>
-        <w:rPr>
-          <w:rFonts w:cs="Times New Roman (Body CS)"/>
-        </w:rPr>
-        <w:t xml:space="preserve"> == </w:t>
-      </w:r>
-      <w:r>
-        <w:rPr>
-          <w:rFonts w:cs="Times New Roman (Body CS)"/>
-        </w:rPr>
-        <w:lastRenderedPageBreak/>
-        <w:t>‘</w:t>
+        <w:t xml:space="preserve"> }}</w:t>
+      </w:r>
+    </w:p>
+    <w:p/>
+    <w:p>
+      <w:pPr>
+        <w:rPr>
+          <w:rFonts w:cs="Times New Roman (Body CS)"/>
+        </w:rPr>
+      </w:pPr>
+      <w:r>
+        <w:rPr>
+          <w:rFonts w:cs="Times New Roman (Body CS)"/>
+        </w:rPr>
+        <w:t xml:space="preserve">{%p </w:t>
       </w:r>
       <w:proofErr w:type="spellStart"/>
       <w:r>
         <w:rPr>
           <w:rFonts w:cs="Times New Roman (Body CS)"/>
-          <w:bCs/>
-        </w:rPr>
-        <w:t>reconsider_and_modify</w:t>
+        </w:rPr>
+        <w:t>endfor</w:t>
       </w:r>
       <w:proofErr w:type="spellEnd"/>
       <w:r>
         <w:rPr>
           <w:rFonts w:cs="Times New Roman (Body CS)"/>
-          <w:bCs/>
-        </w:rPr>
-        <w:t xml:space="preserve">’ %}reconsider and modify{% endif %} </w:t>
-      </w:r>
-      <w:r>
-        <w:rPr>
-          <w:rFonts w:cs="Times New Roman (Body CS)"/>
-        </w:rPr>
-        <w:t xml:space="preserve">its decision, specifically </w:t>
-      </w:r>
-      <w:r>
-        <w:t xml:space="preserve">should </w:t>
-      </w:r>
-      <w:r>
-        <w:rPr>
-          <w:rFonts w:cs="Times New Roman (Body CS)"/>
-        </w:rPr>
-        <w:t xml:space="preserve">{% if </w:t>
-      </w:r>
-      <w:proofErr w:type="spellStart"/>
-      <w:r>
-        <w:rPr>
-          <w:rFonts w:cs="Times New Roman (Body CS)"/>
-        </w:rPr>
-        <w:t>motion_for</w:t>
-      </w:r>
-      <w:proofErr w:type="spellEnd"/>
-      <w:r>
-        <w:rPr>
-          <w:rFonts w:cs="Times New Roman (Body CS)"/>
-        </w:rPr>
-        <w:t xml:space="preserve"> == ‘</w:t>
-      </w:r>
-      <w:r>
-        <w:rPr>
-          <w:rFonts w:cs="Times New Roman (Body CS)"/>
-          <w:bCs/>
-        </w:rPr>
-        <w:t>reconsider’%}{{</w:t>
-      </w:r>
-      <w:proofErr w:type="spellStart"/>
-      <w:r>
-        <w:rPr>
-          <w:rFonts w:cs="Times New Roman (Body CS)"/>
-          <w:bCs/>
-        </w:rPr>
-        <w:t>reconsider_</w:t>
-      </w:r>
-      <w:r>
-        <w:rPr>
-          <w:rFonts w:cs="Times New Roman (Body CS)"/>
-          <w:bCs/>
-        </w:rPr>
-        <w:t>point</w:t>
-      </w:r>
-      <w:proofErr w:type="spellEnd"/>
-      <w:r>
-        <w:rPr>
-          <w:rFonts w:cs="Times New Roman (Body CS)"/>
-          <w:bCs/>
-        </w:rPr>
-        <w:t>}}{% endif %}</w:t>
-      </w:r>
-      <w:r>
-        <w:rPr>
-          <w:rFonts w:cs="Times New Roman (Body CS)"/>
-        </w:rPr>
-        <w:t xml:space="preserve">{% if </w:t>
-      </w:r>
-      <w:proofErr w:type="spellStart"/>
-      <w:r>
-        <w:rPr>
-          <w:rFonts w:cs="Times New Roman (Body CS)"/>
-        </w:rPr>
-        <w:t>motion_for</w:t>
-      </w:r>
-      <w:proofErr w:type="spellEnd"/>
-      <w:r>
-        <w:rPr>
-          <w:rFonts w:cs="Times New Roman (Body CS)"/>
-        </w:rPr>
-        <w:t xml:space="preserve"> == ‘</w:t>
-      </w:r>
-      <w:r>
-        <w:rPr>
-          <w:rFonts w:cs="Times New Roman (Body CS)"/>
-          <w:bCs/>
-        </w:rPr>
-        <w:t>modify’%}{{</w:t>
-      </w:r>
-      <w:proofErr w:type="spellStart"/>
-      <w:r>
-        <w:rPr>
-          <w:rFonts w:cs="Times New Roman (Body CS)"/>
-          <w:bCs/>
-        </w:rPr>
-        <w:t>modify_</w:t>
-      </w:r>
-      <w:r>
-        <w:rPr>
-          <w:rFonts w:cs="Times New Roman (Body CS)"/>
-          <w:bCs/>
-        </w:rPr>
-        <w:t>point</w:t>
-      </w:r>
-      <w:proofErr w:type="spellEnd"/>
-      <w:r>
-        <w:rPr>
-          <w:rFonts w:cs="Times New Roman (Body CS)"/>
-          <w:bCs/>
-        </w:rPr>
-        <w:t>}}{% endif %}</w:t>
-      </w:r>
-      <w:r>
-        <w:rPr>
-          <w:rFonts w:cs="Times New Roman (Body CS)"/>
-        </w:rPr>
-        <w:t xml:space="preserve">{% if </w:t>
-      </w:r>
-      <w:proofErr w:type="spellStart"/>
-      <w:r>
-        <w:rPr>
-          <w:rFonts w:cs="Times New Roman (Body CS)"/>
-        </w:rPr>
-        <w:t>motion_for</w:t>
-      </w:r>
-      <w:proofErr w:type="spellEnd"/>
-      <w:r>
-        <w:rPr>
-          <w:rFonts w:cs="Times New Roman (Body CS)"/>
-        </w:rPr>
-        <w:t xml:space="preserve"> == ‘</w:t>
-      </w:r>
-      <w:proofErr w:type="spellStart"/>
-      <w:r>
-        <w:rPr>
-          <w:rFonts w:cs="Times New Roman (Body CS)"/>
-          <w:bCs/>
-        </w:rPr>
-        <w:t>reconsider_and_modify</w:t>
-      </w:r>
-      <w:proofErr w:type="spellEnd"/>
-      <w:r>
-        <w:rPr>
-          <w:rFonts w:cs="Times New Roman (Body CS)"/>
-          <w:bCs/>
-        </w:rPr>
-        <w:t>’%}{{</w:t>
-      </w:r>
-      <w:proofErr w:type="spellStart"/>
-      <w:r>
-        <w:rPr>
-          <w:rFonts w:cs="Times New Roman (Body CS)"/>
-          <w:bCs/>
-        </w:rPr>
-        <w:t>reconsider_and_modify_</w:t>
-      </w:r>
-      <w:r>
-        <w:rPr>
-          <w:rFonts w:cs="Times New Roman (Body CS)"/>
-          <w:bCs/>
-        </w:rPr>
-        <w:t>point</w:t>
-      </w:r>
-      <w:proofErr w:type="spellEnd"/>
-      <w:r>
-        <w:rPr>
-          <w:rFonts w:cs="Times New Roman (Body CS)"/>
-          <w:bCs/>
-        </w:rPr>
-        <w:t>}}{% endif %}</w:t>
-      </w:r>
-      <w:r>
-        <w:rPr>
-          <w:rFonts w:cs="Times New Roman (Body CS)"/>
-          <w:bCs/>
-        </w:rPr>
-        <w:t>.</w:t>
-      </w:r>
-    </w:p>
-    <w:p/>
-    <w:p>
-      <w:r>
-        <w:tab/>
-        <w:t xml:space="preserve">(b)  The reason that the court should </w:t>
-      </w:r>
-      <w:r>
-        <w:rPr>
-          <w:rFonts w:cs="Times New Roman (Body CS)"/>
-        </w:rPr>
-        <w:t xml:space="preserve">{% if </w:t>
-      </w:r>
-      <w:proofErr w:type="spellStart"/>
-      <w:r>
-        <w:rPr>
-          <w:rFonts w:cs="Times New Roman (Body CS)"/>
-        </w:rPr>
-        <w:t>motion_for</w:t>
-      </w:r>
-      <w:proofErr w:type="spellEnd"/>
-      <w:r>
-        <w:rPr>
-          <w:rFonts w:cs="Times New Roman (Body CS)"/>
-        </w:rPr>
-        <w:t xml:space="preserve"> == ‘</w:t>
-      </w:r>
-      <w:r>
-        <w:rPr>
-          <w:rFonts w:cs="Times New Roman (Body CS)"/>
-          <w:bCs/>
-        </w:rPr>
-        <w:t>reconsider’%}reconsider{% endif %}</w:t>
-      </w:r>
-      <w:r>
-        <w:rPr>
-          <w:rFonts w:cs="Times New Roman (Body CS)"/>
-        </w:rPr>
-        <w:t xml:space="preserve">{% if </w:t>
-      </w:r>
-      <w:proofErr w:type="spellStart"/>
-      <w:r>
-        <w:rPr>
-          <w:rFonts w:cs="Times New Roman (Body CS)"/>
-        </w:rPr>
-        <w:t>motion_for</w:t>
-      </w:r>
-      <w:proofErr w:type="spellEnd"/>
-      <w:r>
-        <w:rPr>
-          <w:rFonts w:cs="Times New Roman (Body CS)"/>
-        </w:rPr>
-        <w:t xml:space="preserve"> == ‘</w:t>
-      </w:r>
-      <w:r>
-        <w:rPr>
-          <w:rFonts w:cs="Times New Roman (Body CS)"/>
-          <w:bCs/>
-        </w:rPr>
-        <w:t>modify’%}modify{% endif %}</w:t>
-      </w:r>
-      <w:r>
-        <w:rPr>
-          <w:rFonts w:cs="Times New Roman (Body CS)"/>
-        </w:rPr>
-        <w:t xml:space="preserve">{% if </w:t>
-      </w:r>
-      <w:proofErr w:type="spellStart"/>
-      <w:r>
-        <w:rPr>
-          <w:rFonts w:cs="Times New Roman (Body CS)"/>
-        </w:rPr>
-        <w:t>motion_for</w:t>
-      </w:r>
-      <w:proofErr w:type="spellEnd"/>
-      <w:r>
-        <w:rPr>
-          <w:rFonts w:cs="Times New Roman (Body CS)"/>
-        </w:rPr>
-        <w:t xml:space="preserve"> == ‘</w:t>
-      </w:r>
-      <w:proofErr w:type="spellStart"/>
-      <w:r>
-        <w:rPr>
-          <w:rFonts w:cs="Times New Roman (Body CS)"/>
-          <w:bCs/>
-        </w:rPr>
-        <w:t>reconsider_and_modify</w:t>
-      </w:r>
-      <w:proofErr w:type="spellEnd"/>
-      <w:r>
-        <w:rPr>
-          <w:rFonts w:cs="Times New Roman (Body CS)"/>
-          <w:bCs/>
-        </w:rPr>
-        <w:t xml:space="preserve">’%}reconsider and modify{% endif %} </w:t>
-      </w:r>
-      <w:r>
-        <w:t>its decision are as follows.</w:t>
-      </w:r>
-      <w:r>
-        <w:t xml:space="preserve">  </w:t>
-      </w:r>
-    </w:p>
-    <w:p/>
-    <w:p>
-      <w:pPr>
-        <w:ind w:left="720"/>
-        <w:rPr>
-          <w:rFonts w:cs="Times New Roman (Body CS)"/>
-        </w:rPr>
-      </w:pPr>
-      <w:r>
-        <w:rPr>
-          <w:rFonts w:cs="Times New Roman (Body CS)"/>
-        </w:rPr>
-        <w:t xml:space="preserve">{{ </w:t>
-      </w:r>
-      <w:r>
-        <w:rPr>
-          <w:rFonts w:cs="Times New Roman (Body CS)"/>
-          <w:bCs/>
-        </w:rPr>
-        <w:t>explanation }}</w:t>
-      </w:r>
-    </w:p>
-    <w:p/>
-    <w:p/>
-    <w:p/>
-    <w:p>
-      <w:r>
-        <w:rPr>
-          <w:highlight w:val="yellow"/>
-        </w:rPr>
-        <w:t>[% endif %]</w:t>
+        </w:rPr>
+        <w:t xml:space="preserve"> %}</w:t>
+      </w:r>
+    </w:p>
+    <w:p>
+      <w:pPr>
+        <w:rPr>
+          <w:rFonts w:cs="Times New Roman (Body CS)"/>
+        </w:rPr>
+      </w:pPr>
+      <w:r>
+        <w:rPr>
+          <w:rFonts w:cs="Times New Roman (Body CS)"/>
+        </w:rPr>
+        <w:t>{%p endif %}</w:t>
+      </w:r>
+    </w:p>
+    <w:p>
+      <w:pPr>
+        <w:rPr>
+          <w:rFonts w:cs="Times New Roman (Body CS)"/>
+        </w:rPr>
+      </w:pPr>
+      <w:r>
+        <w:rPr>
+          <w:rFonts w:cs="Times New Roman (Body CS)"/>
+        </w:rPr>
+        <w:t>#}</w:t>
       </w:r>
     </w:p>
     <w:p/>
@@ -1712,6 +1887,7 @@
         <w:t xml:space="preserve">Signed under the penalties of perjury, </w:t>
       </w:r>
     </w:p>
+    <w:p/>
     <w:p>
       <w:r>
         <w:t xml:space="preserve">{%p if </w:t>
@@ -1782,6 +1958,273 @@
 <file path=word/numbering.xml><?xml version="1.0" encoding="utf-8"?>
 <w:numbering xmlns:wpc="http://schemas.microsoft.com/office/word/2010/wordprocessingCanvas" xmlns:cx="http://schemas.microsoft.com/office/drawing/2014/chartex" xmlns:cx1="http://schemas.microsoft.com/office/drawing/2015/9/8/chartex" xmlns:cx2="http://schemas.microsoft.com/office/drawing/2015/10/21/chartex" xmlns:cx3="http://schemas.microsoft.com/office/drawing/2016/5/9/chartex" xmlns:cx4="http://schemas.microsoft.com/office/drawing/2016/5/10/chartex" xmlns:cx5="http://schemas.microsoft.com/office/drawing/2016/5/11/chartex" xmlns:cx6="http://schemas.microsoft.com/office/drawing/2016/5/12/chartex" xmlns:cx7="http://schemas.microsoft.com/office/drawing/2016/5/13/chartex" xmlns:cx8="http://schemas.microsoft.com/office/drawing/2016/5/14/chartex" xmlns:mc="http://schemas.openxmlformats.org/markup-compatibility/2006" xmlns:aink="http://schemas.microsoft.com/office/drawing/2016/ink" xmlns:am3d="http://schemas.microsoft.com/office/drawing/2017/model3d" xmlns:o="urn:schemas-microsoft-com:office:office" xmlns:r="http://schemas.openxmlformats.org/officeDocument/2006/relationships" xmlns:m="http://schemas.openxmlformats.org/officeDocument/2006/math" xmlns:v="urn:schemas-microsoft-com:vml" xmlns:wp14="http://schemas.microsoft.com/office/word/2010/wordprocessingDrawing" xmlns:wp="http://schemas.openxmlformats.org/drawingml/2006/wordprocessingDrawing" xmlns:w10="urn:schemas-microsoft-com:office:word" xmlns:w="http://schemas.openxmlformats.org/wordprocessingml/2006/main" xmlns:w14="http://schemas.microsoft.com/office/word/2010/wordml" xmlns:w15="http://schemas.microsoft.com/office/word/2012/wordml" xmlns:w16cex="http://schemas.microsoft.com/office/word/2018/wordml/cex" xmlns:w16cid="http://schemas.microsoft.com/office/word/2016/wordml/cid" xmlns:w16="http://schemas.microsoft.com/office/word/2018/wordml" xmlns:w16se="http://schemas.microsoft.com/office/word/2015/wordml/symex" xmlns:wpg="http://schemas.microsoft.com/office/word/2010/wordprocessingGroup" xmlns:wpi="http://schemas.microsoft.com/office/word/2010/wordprocessingInk" xmlns:wne="http://schemas.microsoft.com/office/word/2006/wordml" xmlns:wps="http://schemas.microsoft.com/office/word/2010/wordprocessingShape" mc:Ignorable="w14 w15 w16se w16cid w16 w16cex wp14">
   <w:abstractNum w:abstractNumId="0" w15:restartNumberingAfterBreak="0">
+    <w:nsid w:val="07B67B84"/>
+    <w:multiLevelType w:val="hybridMultilevel"/>
+    <w:tmpl w:val="242274FA"/>
+    <w:lvl w:ilvl="0" w:tplc="B08677BE">
+      <w:start w:val="1"/>
+      <w:numFmt w:val="lowerLetter"/>
+      <w:lvlText w:val="(%1)"/>
+      <w:lvlJc w:val="left"/>
+      <w:pPr>
+        <w:ind w:left="720" w:hanging="360"/>
+      </w:pPr>
+      <w:rPr>
+        <w:rFonts w:hint="default"/>
+      </w:rPr>
+    </w:lvl>
+    <w:lvl w:ilvl="1" w:tplc="04090019" w:tentative="1">
+      <w:start w:val="1"/>
+      <w:numFmt w:val="lowerLetter"/>
+      <w:lvlText w:val="%2."/>
+      <w:lvlJc w:val="left"/>
+      <w:pPr>
+        <w:ind w:left="1440" w:hanging="360"/>
+      </w:pPr>
+    </w:lvl>
+    <w:lvl w:ilvl="2" w:tplc="0409001B" w:tentative="1">
+      <w:start w:val="1"/>
+      <w:numFmt w:val="lowerRoman"/>
+      <w:lvlText w:val="%3."/>
+      <w:lvlJc w:val="right"/>
+      <w:pPr>
+        <w:ind w:left="2160" w:hanging="180"/>
+      </w:pPr>
+    </w:lvl>
+    <w:lvl w:ilvl="3" w:tplc="0409000F" w:tentative="1">
+      <w:start w:val="1"/>
+      <w:numFmt w:val="decimal"/>
+      <w:lvlText w:val="%4."/>
+      <w:lvlJc w:val="left"/>
+      <w:pPr>
+        <w:ind w:left="2880" w:hanging="360"/>
+      </w:pPr>
+    </w:lvl>
+    <w:lvl w:ilvl="4" w:tplc="04090019" w:tentative="1">
+      <w:start w:val="1"/>
+      <w:numFmt w:val="lowerLetter"/>
+      <w:lvlText w:val="%5."/>
+      <w:lvlJc w:val="left"/>
+      <w:pPr>
+        <w:ind w:left="3600" w:hanging="360"/>
+      </w:pPr>
+    </w:lvl>
+    <w:lvl w:ilvl="5" w:tplc="0409001B" w:tentative="1">
+      <w:start w:val="1"/>
+      <w:numFmt w:val="lowerRoman"/>
+      <w:lvlText w:val="%6."/>
+      <w:lvlJc w:val="right"/>
+      <w:pPr>
+        <w:ind w:left="4320" w:hanging="180"/>
+      </w:pPr>
+    </w:lvl>
+    <w:lvl w:ilvl="6" w:tplc="0409000F" w:tentative="1">
+      <w:start w:val="1"/>
+      <w:numFmt w:val="decimal"/>
+      <w:lvlText w:val="%7."/>
+      <w:lvlJc w:val="left"/>
+      <w:pPr>
+        <w:ind w:left="5040" w:hanging="360"/>
+      </w:pPr>
+    </w:lvl>
+    <w:lvl w:ilvl="7" w:tplc="04090019" w:tentative="1">
+      <w:start w:val="1"/>
+      <w:numFmt w:val="lowerLetter"/>
+      <w:lvlText w:val="%8."/>
+      <w:lvlJc w:val="left"/>
+      <w:pPr>
+        <w:ind w:left="5760" w:hanging="360"/>
+      </w:pPr>
+    </w:lvl>
+    <w:lvl w:ilvl="8" w:tplc="0409001B" w:tentative="1">
+      <w:start w:val="1"/>
+      <w:numFmt w:val="lowerRoman"/>
+      <w:lvlText w:val="%9."/>
+      <w:lvlJc w:val="right"/>
+      <w:pPr>
+        <w:ind w:left="6480" w:hanging="180"/>
+      </w:pPr>
+    </w:lvl>
+  </w:abstractNum>
+  <w:abstractNum w:abstractNumId="1" w15:restartNumberingAfterBreak="0">
+    <w:nsid w:val="0DED775D"/>
+    <w:multiLevelType w:val="hybridMultilevel"/>
+    <w:tmpl w:val="242274FA"/>
+    <w:lvl w:ilvl="0" w:tplc="B08677BE">
+      <w:start w:val="1"/>
+      <w:numFmt w:val="lowerLetter"/>
+      <w:lvlText w:val="(%1)"/>
+      <w:lvlJc w:val="left"/>
+      <w:pPr>
+        <w:ind w:left="720" w:hanging="360"/>
+      </w:pPr>
+      <w:rPr>
+        <w:rFonts w:hint="default"/>
+      </w:rPr>
+    </w:lvl>
+    <w:lvl w:ilvl="1" w:tplc="04090019" w:tentative="1">
+      <w:start w:val="1"/>
+      <w:numFmt w:val="lowerLetter"/>
+      <w:lvlText w:val="%2."/>
+      <w:lvlJc w:val="left"/>
+      <w:pPr>
+        <w:ind w:left="1440" w:hanging="360"/>
+      </w:pPr>
+    </w:lvl>
+    <w:lvl w:ilvl="2" w:tplc="0409001B" w:tentative="1">
+      <w:start w:val="1"/>
+      <w:numFmt w:val="lowerRoman"/>
+      <w:lvlText w:val="%3."/>
+      <w:lvlJc w:val="right"/>
+      <w:pPr>
+        <w:ind w:left="2160" w:hanging="180"/>
+      </w:pPr>
+    </w:lvl>
+    <w:lvl w:ilvl="3" w:tplc="0409000F" w:tentative="1">
+      <w:start w:val="1"/>
+      <w:numFmt w:val="decimal"/>
+      <w:lvlText w:val="%4."/>
+      <w:lvlJc w:val="left"/>
+      <w:pPr>
+        <w:ind w:left="2880" w:hanging="360"/>
+      </w:pPr>
+    </w:lvl>
+    <w:lvl w:ilvl="4" w:tplc="04090019" w:tentative="1">
+      <w:start w:val="1"/>
+      <w:numFmt w:val="lowerLetter"/>
+      <w:lvlText w:val="%5."/>
+      <w:lvlJc w:val="left"/>
+      <w:pPr>
+        <w:ind w:left="3600" w:hanging="360"/>
+      </w:pPr>
+    </w:lvl>
+    <w:lvl w:ilvl="5" w:tplc="0409001B" w:tentative="1">
+      <w:start w:val="1"/>
+      <w:numFmt w:val="lowerRoman"/>
+      <w:lvlText w:val="%6."/>
+      <w:lvlJc w:val="right"/>
+      <w:pPr>
+        <w:ind w:left="4320" w:hanging="180"/>
+      </w:pPr>
+    </w:lvl>
+    <w:lvl w:ilvl="6" w:tplc="0409000F" w:tentative="1">
+      <w:start w:val="1"/>
+      <w:numFmt w:val="decimal"/>
+      <w:lvlText w:val="%7."/>
+      <w:lvlJc w:val="left"/>
+      <w:pPr>
+        <w:ind w:left="5040" w:hanging="360"/>
+      </w:pPr>
+    </w:lvl>
+    <w:lvl w:ilvl="7" w:tplc="04090019" w:tentative="1">
+      <w:start w:val="1"/>
+      <w:numFmt w:val="lowerLetter"/>
+      <w:lvlText w:val="%8."/>
+      <w:lvlJc w:val="left"/>
+      <w:pPr>
+        <w:ind w:left="5760" w:hanging="360"/>
+      </w:pPr>
+    </w:lvl>
+    <w:lvl w:ilvl="8" w:tplc="0409001B" w:tentative="1">
+      <w:start w:val="1"/>
+      <w:numFmt w:val="lowerRoman"/>
+      <w:lvlText w:val="%9."/>
+      <w:lvlJc w:val="right"/>
+      <w:pPr>
+        <w:ind w:left="6480" w:hanging="180"/>
+      </w:pPr>
+    </w:lvl>
+  </w:abstractNum>
+  <w:abstractNum w:abstractNumId="2" w15:restartNumberingAfterBreak="0">
+    <w:nsid w:val="14610CF3"/>
+    <w:multiLevelType w:val="hybridMultilevel"/>
+    <w:tmpl w:val="A074FD7C"/>
+    <w:lvl w:ilvl="0" w:tplc="DE945DCE">
+      <w:start w:val="1"/>
+      <w:numFmt w:val="decimal"/>
+      <w:lvlText w:val="(%1)"/>
+      <w:lvlJc w:val="left"/>
+      <w:pPr>
+        <w:ind w:left="360" w:hanging="360"/>
+      </w:pPr>
+      <w:rPr>
+        <w:rFonts w:hint="default"/>
+      </w:rPr>
+    </w:lvl>
+    <w:lvl w:ilvl="1" w:tplc="04090019" w:tentative="1">
+      <w:start w:val="1"/>
+      <w:numFmt w:val="lowerLetter"/>
+      <w:lvlText w:val="%2."/>
+      <w:lvlJc w:val="left"/>
+      <w:pPr>
+        <w:ind w:left="1080" w:hanging="360"/>
+      </w:pPr>
+    </w:lvl>
+    <w:lvl w:ilvl="2" w:tplc="0409001B" w:tentative="1">
+      <w:start w:val="1"/>
+      <w:numFmt w:val="lowerRoman"/>
+      <w:lvlText w:val="%3."/>
+      <w:lvlJc w:val="right"/>
+      <w:pPr>
+        <w:ind w:left="1800" w:hanging="180"/>
+      </w:pPr>
+    </w:lvl>
+    <w:lvl w:ilvl="3" w:tplc="0409000F" w:tentative="1">
+      <w:start w:val="1"/>
+      <w:numFmt w:val="decimal"/>
+      <w:lvlText w:val="%4."/>
+      <w:lvlJc w:val="left"/>
+      <w:pPr>
+        <w:ind w:left="2520" w:hanging="360"/>
+      </w:pPr>
+    </w:lvl>
+    <w:lvl w:ilvl="4" w:tplc="04090019" w:tentative="1">
+      <w:start w:val="1"/>
+      <w:numFmt w:val="lowerLetter"/>
+      <w:lvlText w:val="%5."/>
+      <w:lvlJc w:val="left"/>
+      <w:pPr>
+        <w:ind w:left="3240" w:hanging="360"/>
+      </w:pPr>
+    </w:lvl>
+    <w:lvl w:ilvl="5" w:tplc="0409001B" w:tentative="1">
+      <w:start w:val="1"/>
+      <w:numFmt w:val="lowerRoman"/>
+      <w:lvlText w:val="%6."/>
+      <w:lvlJc w:val="right"/>
+      <w:pPr>
+        <w:ind w:left="3960" w:hanging="180"/>
+      </w:pPr>
+    </w:lvl>
+    <w:lvl w:ilvl="6" w:tplc="0409000F" w:tentative="1">
+      <w:start w:val="1"/>
+      <w:numFmt w:val="decimal"/>
+      <w:lvlText w:val="%7."/>
+      <w:lvlJc w:val="left"/>
+      <w:pPr>
+        <w:ind w:left="4680" w:hanging="360"/>
+      </w:pPr>
+    </w:lvl>
+    <w:lvl w:ilvl="7" w:tplc="04090019" w:tentative="1">
+      <w:start w:val="1"/>
+      <w:numFmt w:val="lowerLetter"/>
+      <w:lvlText w:val="%8."/>
+      <w:lvlJc w:val="left"/>
+      <w:pPr>
+        <w:ind w:left="5400" w:hanging="360"/>
+      </w:pPr>
+    </w:lvl>
+    <w:lvl w:ilvl="8" w:tplc="0409001B" w:tentative="1">
+      <w:start w:val="1"/>
+      <w:numFmt w:val="lowerRoman"/>
+      <w:lvlText w:val="%9."/>
+      <w:lvlJc w:val="right"/>
+      <w:pPr>
+        <w:ind w:left="6120" w:hanging="180"/>
+      </w:pPr>
+    </w:lvl>
+  </w:abstractNum>
+  <w:abstractNum w:abstractNumId="3" w15:restartNumberingAfterBreak="0">
     <w:nsid w:val="19975EE2"/>
     <w:multiLevelType w:val="hybridMultilevel"/>
     <w:tmpl w:val="B696452E"/>
@@ -1870,7 +2313,7 @@
       </w:pPr>
     </w:lvl>
   </w:abstractNum>
-  <w:abstractNum w:abstractNumId="1" w15:restartNumberingAfterBreak="0">
+  <w:abstractNum w:abstractNumId="4" w15:restartNumberingAfterBreak="0">
     <w:nsid w:val="1E2706FE"/>
     <w:multiLevelType w:val="hybridMultilevel"/>
     <w:tmpl w:val="35FC5F18"/>
@@ -1959,7 +2402,185 @@
       </w:pPr>
     </w:lvl>
   </w:abstractNum>
-  <w:abstractNum w:abstractNumId="2" w15:restartNumberingAfterBreak="0">
+  <w:abstractNum w:abstractNumId="5" w15:restartNumberingAfterBreak="0">
+    <w:nsid w:val="1F2619C7"/>
+    <w:multiLevelType w:val="hybridMultilevel"/>
+    <w:tmpl w:val="191ED398"/>
+    <w:lvl w:ilvl="0" w:tplc="DE945DCE">
+      <w:start w:val="1"/>
+      <w:numFmt w:val="decimal"/>
+      <w:lvlText w:val="(%1)"/>
+      <w:lvlJc w:val="left"/>
+      <w:pPr>
+        <w:ind w:left="360" w:hanging="360"/>
+      </w:pPr>
+      <w:rPr>
+        <w:rFonts w:hint="default"/>
+      </w:rPr>
+    </w:lvl>
+    <w:lvl w:ilvl="1" w:tplc="04090019" w:tentative="1">
+      <w:start w:val="1"/>
+      <w:numFmt w:val="lowerLetter"/>
+      <w:lvlText w:val="%2."/>
+      <w:lvlJc w:val="left"/>
+      <w:pPr>
+        <w:ind w:left="1080" w:hanging="360"/>
+      </w:pPr>
+    </w:lvl>
+    <w:lvl w:ilvl="2" w:tplc="0409001B" w:tentative="1">
+      <w:start w:val="1"/>
+      <w:numFmt w:val="lowerRoman"/>
+      <w:lvlText w:val="%3."/>
+      <w:lvlJc w:val="right"/>
+      <w:pPr>
+        <w:ind w:left="1800" w:hanging="180"/>
+      </w:pPr>
+    </w:lvl>
+    <w:lvl w:ilvl="3" w:tplc="0409000F" w:tentative="1">
+      <w:start w:val="1"/>
+      <w:numFmt w:val="decimal"/>
+      <w:lvlText w:val="%4."/>
+      <w:lvlJc w:val="left"/>
+      <w:pPr>
+        <w:ind w:left="2520" w:hanging="360"/>
+      </w:pPr>
+    </w:lvl>
+    <w:lvl w:ilvl="4" w:tplc="04090019" w:tentative="1">
+      <w:start w:val="1"/>
+      <w:numFmt w:val="lowerLetter"/>
+      <w:lvlText w:val="%5."/>
+      <w:lvlJc w:val="left"/>
+      <w:pPr>
+        <w:ind w:left="3240" w:hanging="360"/>
+      </w:pPr>
+    </w:lvl>
+    <w:lvl w:ilvl="5" w:tplc="0409001B" w:tentative="1">
+      <w:start w:val="1"/>
+      <w:numFmt w:val="lowerRoman"/>
+      <w:lvlText w:val="%6."/>
+      <w:lvlJc w:val="right"/>
+      <w:pPr>
+        <w:ind w:left="3960" w:hanging="180"/>
+      </w:pPr>
+    </w:lvl>
+    <w:lvl w:ilvl="6" w:tplc="0409000F" w:tentative="1">
+      <w:start w:val="1"/>
+      <w:numFmt w:val="decimal"/>
+      <w:lvlText w:val="%7."/>
+      <w:lvlJc w:val="left"/>
+      <w:pPr>
+        <w:ind w:left="4680" w:hanging="360"/>
+      </w:pPr>
+    </w:lvl>
+    <w:lvl w:ilvl="7" w:tplc="04090019" w:tentative="1">
+      <w:start w:val="1"/>
+      <w:numFmt w:val="lowerLetter"/>
+      <w:lvlText w:val="%8."/>
+      <w:lvlJc w:val="left"/>
+      <w:pPr>
+        <w:ind w:left="5400" w:hanging="360"/>
+      </w:pPr>
+    </w:lvl>
+    <w:lvl w:ilvl="8" w:tplc="0409001B" w:tentative="1">
+      <w:start w:val="1"/>
+      <w:numFmt w:val="lowerRoman"/>
+      <w:lvlText w:val="%9."/>
+      <w:lvlJc w:val="right"/>
+      <w:pPr>
+        <w:ind w:left="6120" w:hanging="180"/>
+      </w:pPr>
+    </w:lvl>
+  </w:abstractNum>
+  <w:abstractNum w:abstractNumId="6" w15:restartNumberingAfterBreak="0">
+    <w:nsid w:val="33A91D72"/>
+    <w:multiLevelType w:val="hybridMultilevel"/>
+    <w:tmpl w:val="242274FA"/>
+    <w:lvl w:ilvl="0" w:tplc="B08677BE">
+      <w:start w:val="1"/>
+      <w:numFmt w:val="lowerLetter"/>
+      <w:lvlText w:val="(%1)"/>
+      <w:lvlJc w:val="left"/>
+      <w:pPr>
+        <w:ind w:left="720" w:hanging="360"/>
+      </w:pPr>
+      <w:rPr>
+        <w:rFonts w:hint="default"/>
+      </w:rPr>
+    </w:lvl>
+    <w:lvl w:ilvl="1" w:tplc="04090019" w:tentative="1">
+      <w:start w:val="1"/>
+      <w:numFmt w:val="lowerLetter"/>
+      <w:lvlText w:val="%2."/>
+      <w:lvlJc w:val="left"/>
+      <w:pPr>
+        <w:ind w:left="1440" w:hanging="360"/>
+      </w:pPr>
+    </w:lvl>
+    <w:lvl w:ilvl="2" w:tplc="0409001B" w:tentative="1">
+      <w:start w:val="1"/>
+      <w:numFmt w:val="lowerRoman"/>
+      <w:lvlText w:val="%3."/>
+      <w:lvlJc w:val="right"/>
+      <w:pPr>
+        <w:ind w:left="2160" w:hanging="180"/>
+      </w:pPr>
+    </w:lvl>
+    <w:lvl w:ilvl="3" w:tplc="0409000F" w:tentative="1">
+      <w:start w:val="1"/>
+      <w:numFmt w:val="decimal"/>
+      <w:lvlText w:val="%4."/>
+      <w:lvlJc w:val="left"/>
+      <w:pPr>
+        <w:ind w:left="2880" w:hanging="360"/>
+      </w:pPr>
+    </w:lvl>
+    <w:lvl w:ilvl="4" w:tplc="04090019" w:tentative="1">
+      <w:start w:val="1"/>
+      <w:numFmt w:val="lowerLetter"/>
+      <w:lvlText w:val="%5."/>
+      <w:lvlJc w:val="left"/>
+      <w:pPr>
+        <w:ind w:left="3600" w:hanging="360"/>
+      </w:pPr>
+    </w:lvl>
+    <w:lvl w:ilvl="5" w:tplc="0409001B" w:tentative="1">
+      <w:start w:val="1"/>
+      <w:numFmt w:val="lowerRoman"/>
+      <w:lvlText w:val="%6."/>
+      <w:lvlJc w:val="right"/>
+      <w:pPr>
+        <w:ind w:left="4320" w:hanging="180"/>
+      </w:pPr>
+    </w:lvl>
+    <w:lvl w:ilvl="6" w:tplc="0409000F" w:tentative="1">
+      <w:start w:val="1"/>
+      <w:numFmt w:val="decimal"/>
+      <w:lvlText w:val="%7."/>
+      <w:lvlJc w:val="left"/>
+      <w:pPr>
+        <w:ind w:left="5040" w:hanging="360"/>
+      </w:pPr>
+    </w:lvl>
+    <w:lvl w:ilvl="7" w:tplc="04090019" w:tentative="1">
+      <w:start w:val="1"/>
+      <w:numFmt w:val="lowerLetter"/>
+      <w:lvlText w:val="%8."/>
+      <w:lvlJc w:val="left"/>
+      <w:pPr>
+        <w:ind w:left="5760" w:hanging="360"/>
+      </w:pPr>
+    </w:lvl>
+    <w:lvl w:ilvl="8" w:tplc="0409001B" w:tentative="1">
+      <w:start w:val="1"/>
+      <w:numFmt w:val="lowerRoman"/>
+      <w:lvlText w:val="%9."/>
+      <w:lvlJc w:val="right"/>
+      <w:pPr>
+        <w:ind w:left="6480" w:hanging="180"/>
+      </w:pPr>
+    </w:lvl>
+  </w:abstractNum>
+  <w:abstractNum w:abstractNumId="7" w15:restartNumberingAfterBreak="0">
     <w:nsid w:val="64B25084"/>
     <w:multiLevelType w:val="hybridMultilevel"/>
     <w:tmpl w:val="5BF096E8"/>
@@ -2048,7 +2669,7 @@
       </w:pPr>
     </w:lvl>
   </w:abstractNum>
-  <w:abstractNum w:abstractNumId="3" w15:restartNumberingAfterBreak="0">
+  <w:abstractNum w:abstractNumId="8" w15:restartNumberingAfterBreak="0">
     <w:nsid w:val="74A12289"/>
     <w:multiLevelType w:val="hybridMultilevel"/>
     <w:tmpl w:val="001A4B8A"/>
@@ -2138,16 +2759,31 @@
     </w:lvl>
   </w:abstractNum>
   <w:num w:numId="1">
+    <w:abstractNumId w:val="8"/>
+  </w:num>
+  <w:num w:numId="2">
+    <w:abstractNumId w:val="4"/>
+  </w:num>
+  <w:num w:numId="3">
     <w:abstractNumId w:val="3"/>
   </w:num>
-  <w:num w:numId="2">
-    <w:abstractNumId w:val="1"/>
+  <w:num w:numId="4">
+    <w:abstractNumId w:val="7"/>
   </w:num>
-  <w:num w:numId="3">
+  <w:num w:numId="5">
+    <w:abstractNumId w:val="2"/>
+  </w:num>
+  <w:num w:numId="6">
+    <w:abstractNumId w:val="5"/>
+  </w:num>
+  <w:num w:numId="7">
+    <w:abstractNumId w:val="6"/>
+  </w:num>
+  <w:num w:numId="8">
     <w:abstractNumId w:val="0"/>
   </w:num>
-  <w:num w:numId="4">
-    <w:abstractNumId w:val="2"/>
+  <w:num w:numId="9">
+    <w:abstractNumId w:val="1"/>
   </w:num>
 </w:numbering>
 </file>
@@ -2551,7 +3187,6 @@
   <w:style w:type="character" w:default="1" w:styleId="DefaultParagraphFont">
     <w:name w:val="Default Paragraph Font"/>
     <w:uiPriority w:val="1"/>
-    <w:semiHidden/>
     <w:unhideWhenUsed/>
   </w:style>
   <w:style w:type="table" w:default="1" w:styleId="TableNormal">

</xml_diff>